<commit_message>
se completa pdf 2 con las modificaciones necesarias para revision. a demás modifiqué parte del primer código luego de revisarlo bien.
</commit_message>
<xml_diff>
--- a/pdf/Tp_Integrador_Matemáticas_Programación-B.docx
+++ b/pdf/Tp_Integrador_Matemáticas_Programación-B.docx
@@ -832,7 +832,228 @@
     <w:p>
       <w:pPr>
         <w:spacing w:line="360" w:lineRule="auto"/>
-        <w:ind w:left="709" w:firstLine="0"/>
+        <w:rPr>
+          <w:rFonts w:ascii="Calibri" w:eastAsia="Calibri" w:hAnsi="Calibri" w:cs="Calibri"/>
+          <w:sz w:val="24"/>
+          <w:szCs w:val="24"/>
+        </w:rPr>
+      </w:pPr>
+    </w:p>
+    <w:p>
+      <w:pPr>
+        <w:spacing w:line="360" w:lineRule="auto"/>
+        <w:rPr>
+          <w:rFonts w:ascii="Calibri" w:eastAsia="Calibri" w:hAnsi="Calibri" w:cs="Calibri"/>
+          <w:sz w:val="24"/>
+          <w:szCs w:val="24"/>
+        </w:rPr>
+      </w:pPr>
+      <w:r>
+        <w:rPr>
+          <w:rFonts w:ascii="Calibri" w:eastAsia="Calibri" w:hAnsi="Calibri" w:cs="Calibri"/>
+          <w:sz w:val="24"/>
+          <w:szCs w:val="24"/>
+        </w:rPr>
+        <w:t>Consigna</w:t>
+      </w:r>
+      <w:r>
+        <w:rPr>
+          <w:rFonts w:ascii="Calibri" w:eastAsia="Calibri" w:hAnsi="Calibri" w:cs="Calibri"/>
+          <w:sz w:val="24"/>
+          <w:szCs w:val="24"/>
+        </w:rPr>
+        <w:t xml:space="preserve"> A</w:t>
+      </w:r>
+      <w:r>
+        <w:rPr>
+          <w:rFonts w:ascii="Calibri" w:eastAsia="Calibri" w:hAnsi="Calibri" w:cs="Calibri"/>
+          <w:sz w:val="24"/>
+          <w:szCs w:val="24"/>
+        </w:rPr>
+        <w:tab/>
+      </w:r>
+      <w:r>
+        <w:rPr>
+          <w:rFonts w:ascii="Calibri" w:eastAsia="Calibri" w:hAnsi="Calibri" w:cs="Calibri"/>
+          <w:sz w:val="24"/>
+          <w:szCs w:val="24"/>
+        </w:rPr>
+        <w:tab/>
+      </w:r>
+      <w:r>
+        <w:rPr>
+          <w:rFonts w:ascii="Calibri" w:eastAsia="Calibri" w:hAnsi="Calibri" w:cs="Calibri"/>
+          <w:sz w:val="24"/>
+          <w:szCs w:val="24"/>
+        </w:rPr>
+        <w:tab/>
+      </w:r>
+      <w:r>
+        <w:rPr>
+          <w:rFonts w:ascii="Calibri" w:eastAsia="Calibri" w:hAnsi="Calibri" w:cs="Calibri"/>
+          <w:sz w:val="24"/>
+          <w:szCs w:val="24"/>
+        </w:rPr>
+        <w:tab/>
+      </w:r>
+      <w:r>
+        <w:rPr>
+          <w:rFonts w:ascii="Calibri" w:eastAsia="Calibri" w:hAnsi="Calibri" w:cs="Calibri"/>
+          <w:sz w:val="24"/>
+          <w:szCs w:val="24"/>
+        </w:rPr>
+        <w:tab/>
+      </w:r>
+      <w:r>
+        <w:rPr>
+          <w:rFonts w:ascii="Calibri" w:eastAsia="Calibri" w:hAnsi="Calibri" w:cs="Calibri"/>
+          <w:sz w:val="24"/>
+          <w:szCs w:val="24"/>
+        </w:rPr>
+        <w:tab/>
+      </w:r>
+      <w:r>
+        <w:rPr>
+          <w:rFonts w:ascii="Calibri" w:eastAsia="Calibri" w:hAnsi="Calibri" w:cs="Calibri"/>
+          <w:sz w:val="24"/>
+          <w:szCs w:val="24"/>
+        </w:rPr>
+        <w:tab/>
+      </w:r>
+      <w:r>
+        <w:rPr>
+          <w:rFonts w:ascii="Calibri" w:eastAsia="Calibri" w:hAnsi="Calibri" w:cs="Calibri"/>
+          <w:sz w:val="24"/>
+          <w:szCs w:val="24"/>
+        </w:rPr>
+        <w:tab/>
+      </w:r>
+    </w:p>
+    <w:p>
+      <w:pPr>
+        <w:spacing w:line="360" w:lineRule="auto"/>
+        <w:ind w:left="720"/>
+        <w:rPr>
+          <w:rFonts w:ascii="Calibri" w:eastAsia="Calibri" w:hAnsi="Calibri" w:cs="Calibri"/>
+          <w:b/>
+          <w:sz w:val="24"/>
+          <w:szCs w:val="24"/>
+          <w:highlight w:val="white"/>
+        </w:rPr>
+      </w:pPr>
+      <w:r>
+        <w:rPr>
+          <w:rFonts w:ascii="Calibri" w:eastAsia="Calibri" w:hAnsi="Calibri" w:cs="Calibri"/>
+          <w:b/>
+          <w:sz w:val="24"/>
+          <w:szCs w:val="24"/>
+          <w:highlight w:val="white"/>
+        </w:rPr>
+        <w:t>Desarrollo del Programa en Python</w:t>
+      </w:r>
+    </w:p>
+    <w:p>
+      <w:pPr>
+        <w:spacing w:line="360" w:lineRule="auto"/>
+        <w:ind w:left="698"/>
+        <w:rPr>
+          <w:rFonts w:ascii="Calibri" w:eastAsia="Calibri" w:hAnsi="Calibri" w:cs="Calibri"/>
+          <w:bCs/>
+          <w:sz w:val="24"/>
+          <w:szCs w:val="24"/>
+          <w:highlight w:val="white"/>
+        </w:rPr>
+      </w:pPr>
+    </w:p>
+    <w:p>
+      <w:pPr>
+        <w:spacing w:line="360" w:lineRule="auto"/>
+        <w:rPr>
+          <w:rFonts w:ascii="Calibri" w:eastAsia="Calibri" w:hAnsi="Calibri" w:cs="Calibri"/>
+          <w:b/>
+          <w:sz w:val="24"/>
+          <w:szCs w:val="24"/>
+          <w:highlight w:val="white"/>
+        </w:rPr>
+      </w:pPr>
+      <w:r>
+        <w:rPr>
+          <w:rFonts w:ascii="Calibri" w:eastAsia="Calibri" w:hAnsi="Calibri" w:cs="Calibri"/>
+          <w:bCs/>
+          <w:sz w:val="24"/>
+          <w:szCs w:val="24"/>
+          <w:highlight w:val="white"/>
+        </w:rPr>
+        <w:t>Consigna B</w:t>
+      </w:r>
+      <w:r>
+        <w:rPr>
+          <w:rFonts w:ascii="Calibri" w:eastAsia="Calibri" w:hAnsi="Calibri" w:cs="Calibri"/>
+          <w:b/>
+          <w:sz w:val="24"/>
+          <w:szCs w:val="24"/>
+          <w:highlight w:val="white"/>
+        </w:rPr>
+        <w:tab/>
+      </w:r>
+      <w:r>
+        <w:rPr>
+          <w:rFonts w:ascii="Calibri" w:eastAsia="Calibri" w:hAnsi="Calibri" w:cs="Calibri"/>
+          <w:b/>
+          <w:sz w:val="24"/>
+          <w:szCs w:val="24"/>
+          <w:highlight w:val="white"/>
+        </w:rPr>
+        <w:tab/>
+      </w:r>
+      <w:r>
+        <w:rPr>
+          <w:rFonts w:ascii="Calibri" w:eastAsia="Calibri" w:hAnsi="Calibri" w:cs="Calibri"/>
+          <w:b/>
+          <w:sz w:val="24"/>
+          <w:szCs w:val="24"/>
+          <w:highlight w:val="white"/>
+        </w:rPr>
+        <w:tab/>
+      </w:r>
+      <w:r>
+        <w:rPr>
+          <w:rFonts w:ascii="Calibri" w:eastAsia="Calibri" w:hAnsi="Calibri" w:cs="Calibri"/>
+          <w:b/>
+          <w:sz w:val="24"/>
+          <w:szCs w:val="24"/>
+          <w:highlight w:val="white"/>
+        </w:rPr>
+        <w:tab/>
+      </w:r>
+    </w:p>
+    <w:p>
+      <w:pPr>
+        <w:spacing w:line="360" w:lineRule="auto"/>
+        <w:ind w:left="720"/>
+        <w:rPr>
+          <w:rFonts w:ascii="Calibri" w:eastAsia="Calibri" w:hAnsi="Calibri" w:cs="Calibri"/>
+          <w:b/>
+          <w:sz w:val="24"/>
+          <w:szCs w:val="24"/>
+          <w:highlight w:val="white"/>
+        </w:rPr>
+      </w:pPr>
+      <w:r>
+        <w:rPr>
+          <w:rFonts w:ascii="Calibri" w:eastAsia="Calibri" w:hAnsi="Calibri" w:cs="Calibri"/>
+          <w:b/>
+          <w:sz w:val="24"/>
+          <w:szCs w:val="24"/>
+          <w:highlight w:val="white"/>
+        </w:rPr>
+        <w:t>Desarrollo del Programa en Python</w:t>
+      </w:r>
+    </w:p>
+    <w:p>
+      <w:pPr>
+        <w:spacing w:line="360" w:lineRule="auto"/>
+        <w:ind w:left="709" w:firstLine="709"/>
         <w:rPr>
           <w:rFonts w:ascii="Calibri" w:eastAsia="Calibri" w:hAnsi="Calibri" w:cs="Calibri"/>
           <w:sz w:val="24"/>
@@ -850,311 +1071,6 @@
           <w:szCs w:val="24"/>
         </w:rPr>
       </w:pPr>
-      <w:r>
-        <w:rPr>
-          <w:rFonts w:ascii="Calibri" w:eastAsia="Calibri" w:hAnsi="Calibri" w:cs="Calibri"/>
-          <w:sz w:val="24"/>
-          <w:szCs w:val="24"/>
-        </w:rPr>
-        <w:t>Consigna</w:t>
-      </w:r>
-      <w:r>
-        <w:rPr>
-          <w:rFonts w:ascii="Calibri" w:eastAsia="Calibri" w:hAnsi="Calibri" w:cs="Calibri"/>
-          <w:sz w:val="24"/>
-          <w:szCs w:val="24"/>
-        </w:rPr>
-        <w:tab/>
-      </w:r>
-      <w:r>
-        <w:rPr>
-          <w:rFonts w:ascii="Calibri" w:eastAsia="Calibri" w:hAnsi="Calibri" w:cs="Calibri"/>
-          <w:sz w:val="24"/>
-          <w:szCs w:val="24"/>
-        </w:rPr>
-        <w:tab/>
-      </w:r>
-      <w:r>
-        <w:rPr>
-          <w:rFonts w:ascii="Calibri" w:eastAsia="Calibri" w:hAnsi="Calibri" w:cs="Calibri"/>
-          <w:sz w:val="24"/>
-          <w:szCs w:val="24"/>
-        </w:rPr>
-        <w:tab/>
-      </w:r>
-      <w:r>
-        <w:rPr>
-          <w:rFonts w:ascii="Calibri" w:eastAsia="Calibri" w:hAnsi="Calibri" w:cs="Calibri"/>
-          <w:sz w:val="24"/>
-          <w:szCs w:val="24"/>
-        </w:rPr>
-        <w:tab/>
-      </w:r>
-      <w:r>
-        <w:rPr>
-          <w:rFonts w:ascii="Calibri" w:eastAsia="Calibri" w:hAnsi="Calibri" w:cs="Calibri"/>
-          <w:sz w:val="24"/>
-          <w:szCs w:val="24"/>
-        </w:rPr>
-        <w:tab/>
-      </w:r>
-      <w:r>
-        <w:rPr>
-          <w:rFonts w:ascii="Calibri" w:eastAsia="Calibri" w:hAnsi="Calibri" w:cs="Calibri"/>
-          <w:sz w:val="24"/>
-          <w:szCs w:val="24"/>
-        </w:rPr>
-        <w:tab/>
-      </w:r>
-      <w:r>
-        <w:rPr>
-          <w:rFonts w:ascii="Calibri" w:eastAsia="Calibri" w:hAnsi="Calibri" w:cs="Calibri"/>
-          <w:sz w:val="24"/>
-          <w:szCs w:val="24"/>
-        </w:rPr>
-        <w:tab/>
-      </w:r>
-      <w:r>
-        <w:rPr>
-          <w:rFonts w:ascii="Calibri" w:eastAsia="Calibri" w:hAnsi="Calibri" w:cs="Calibri"/>
-          <w:sz w:val="24"/>
-          <w:szCs w:val="24"/>
-        </w:rPr>
-        <w:tab/>
-        <w:t>4</w:t>
-      </w:r>
-    </w:p>
-    <w:p>
-      <w:pPr>
-        <w:spacing w:line="360" w:lineRule="auto"/>
-        <w:ind w:left="709" w:firstLine="0"/>
-        <w:rPr>
-          <w:rFonts w:ascii="Calibri" w:eastAsia="Calibri" w:hAnsi="Calibri" w:cs="Calibri"/>
-          <w:sz w:val="24"/>
-          <w:szCs w:val="24"/>
-        </w:rPr>
-      </w:pPr>
-    </w:p>
-    <w:p>
-      <w:pPr>
-        <w:spacing w:line="360" w:lineRule="auto"/>
-        <w:ind w:left="709" w:firstLine="0"/>
-        <w:rPr>
-          <w:rFonts w:ascii="Calibri" w:eastAsia="Calibri" w:hAnsi="Calibri" w:cs="Calibri"/>
-          <w:b/>
-          <w:sz w:val="24"/>
-          <w:szCs w:val="24"/>
-          <w:highlight w:val="white"/>
-        </w:rPr>
-      </w:pPr>
-      <w:r>
-        <w:rPr>
-          <w:rFonts w:ascii="Calibri" w:eastAsia="Calibri" w:hAnsi="Calibri" w:cs="Calibri"/>
-          <w:sz w:val="24"/>
-          <w:szCs w:val="24"/>
-        </w:rPr>
-        <w:tab/>
-        <w:t xml:space="preserve">Parte </w:t>
-      </w:r>
-      <w:r>
-        <w:rPr>
-          <w:rFonts w:ascii="Calibri" w:eastAsia="Calibri" w:hAnsi="Calibri" w:cs="Calibri"/>
-          <w:sz w:val="24"/>
-          <w:szCs w:val="24"/>
-        </w:rPr>
-        <w:t>1</w:t>
-      </w:r>
-      <w:r>
-        <w:rPr>
-          <w:rFonts w:ascii="Calibri" w:eastAsia="Calibri" w:hAnsi="Calibri" w:cs="Calibri"/>
-          <w:sz w:val="24"/>
-          <w:szCs w:val="24"/>
-        </w:rPr>
-        <w:t>:</w:t>
-      </w:r>
-      <w:r>
-        <w:rPr>
-          <w:rFonts w:ascii="Calibri" w:eastAsia="Calibri" w:hAnsi="Calibri" w:cs="Calibri"/>
-          <w:b/>
-          <w:sz w:val="24"/>
-          <w:szCs w:val="24"/>
-        </w:rPr>
-        <w:t xml:space="preserve"> </w:t>
-      </w:r>
-      <w:r>
-        <w:rPr>
-          <w:rFonts w:ascii="Calibri" w:eastAsia="Calibri" w:hAnsi="Calibri" w:cs="Calibri"/>
-          <w:b/>
-          <w:sz w:val="24"/>
-          <w:szCs w:val="24"/>
-          <w:highlight w:val="white"/>
-        </w:rPr>
-        <w:t>Desarrollo del Programa en Python</w:t>
-      </w:r>
-      <w:r>
-        <w:rPr>
-          <w:rFonts w:ascii="Calibri" w:eastAsia="Calibri" w:hAnsi="Calibri" w:cs="Calibri"/>
-          <w:b/>
-          <w:sz w:val="24"/>
-          <w:szCs w:val="24"/>
-          <w:highlight w:val="white"/>
-        </w:rPr>
-        <w:tab/>
-      </w:r>
-      <w:r>
-        <w:rPr>
-          <w:rFonts w:ascii="Calibri" w:eastAsia="Calibri" w:hAnsi="Calibri" w:cs="Calibri"/>
-          <w:b/>
-          <w:sz w:val="24"/>
-          <w:szCs w:val="24"/>
-          <w:highlight w:val="white"/>
-        </w:rPr>
-        <w:tab/>
-      </w:r>
-      <w:r>
-        <w:rPr>
-          <w:rFonts w:ascii="Calibri" w:eastAsia="Calibri" w:hAnsi="Calibri" w:cs="Calibri"/>
-          <w:b/>
-          <w:sz w:val="24"/>
-          <w:szCs w:val="24"/>
-          <w:highlight w:val="white"/>
-        </w:rPr>
-        <w:tab/>
-      </w:r>
-      <w:r>
-        <w:rPr>
-          <w:rFonts w:ascii="Calibri" w:eastAsia="Calibri" w:hAnsi="Calibri" w:cs="Calibri"/>
-          <w:b/>
-          <w:sz w:val="24"/>
-          <w:szCs w:val="24"/>
-          <w:highlight w:val="white"/>
-        </w:rPr>
-        <w:tab/>
-      </w:r>
-      <w:r>
-        <w:rPr>
-          <w:rFonts w:ascii="Calibri" w:eastAsia="Calibri" w:hAnsi="Calibri" w:cs="Calibri"/>
-          <w:bCs/>
-          <w:sz w:val="24"/>
-          <w:szCs w:val="24"/>
-          <w:highlight w:val="white"/>
-        </w:rPr>
-        <w:t>5</w:t>
-      </w:r>
-    </w:p>
-    <w:p>
-      <w:pPr>
-        <w:spacing w:line="360" w:lineRule="auto"/>
-        <w:ind w:left="709" w:firstLine="709"/>
-        <w:rPr>
-          <w:rFonts w:ascii="Calibri" w:eastAsia="Calibri" w:hAnsi="Calibri" w:cs="Calibri"/>
-          <w:sz w:val="24"/>
-          <w:szCs w:val="24"/>
-        </w:rPr>
-      </w:pPr>
-      <w:r>
-        <w:rPr>
-          <w:rFonts w:ascii="Calibri" w:eastAsia="Calibri" w:hAnsi="Calibri" w:cs="Calibri"/>
-          <w:b/>
-          <w:sz w:val="24"/>
-          <w:szCs w:val="24"/>
-          <w:highlight w:val="white"/>
-        </w:rPr>
-        <w:t xml:space="preserve">B) </w:t>
-      </w:r>
-      <w:r>
-        <w:rPr>
-          <w:rFonts w:ascii="Calibri" w:eastAsia="Calibri" w:hAnsi="Calibri" w:cs="Calibri"/>
-          <w:sz w:val="24"/>
-          <w:szCs w:val="24"/>
-          <w:highlight w:val="white"/>
-        </w:rPr>
-        <w:t>Operaciones con años de nacimiento</w:t>
-      </w:r>
-    </w:p>
-    <w:p>
-      <w:pPr>
-        <w:spacing w:line="360" w:lineRule="auto"/>
-        <w:ind w:left="709" w:firstLine="709"/>
-        <w:rPr>
-          <w:rFonts w:ascii="Calibri" w:eastAsia="Calibri" w:hAnsi="Calibri" w:cs="Calibri"/>
-          <w:sz w:val="24"/>
-          <w:szCs w:val="24"/>
-        </w:rPr>
-      </w:pPr>
-    </w:p>
-    <w:p>
-      <w:pPr>
-        <w:spacing w:line="360" w:lineRule="auto"/>
-        <w:ind w:left="709" w:firstLine="0"/>
-        <w:rPr>
-          <w:rFonts w:ascii="Calibri" w:eastAsia="Calibri" w:hAnsi="Calibri" w:cs="Calibri"/>
-          <w:sz w:val="24"/>
-          <w:szCs w:val="24"/>
-        </w:rPr>
-      </w:pPr>
-      <w:r>
-        <w:rPr>
-          <w:rFonts w:ascii="Calibri" w:eastAsia="Calibri" w:hAnsi="Calibri" w:cs="Calibri"/>
-          <w:sz w:val="24"/>
-          <w:szCs w:val="24"/>
-        </w:rPr>
-        <w:t xml:space="preserve">Parte </w:t>
-      </w:r>
-      <w:r>
-        <w:rPr>
-          <w:rFonts w:ascii="Calibri" w:eastAsia="Calibri" w:hAnsi="Calibri" w:cs="Calibri"/>
-          <w:sz w:val="24"/>
-          <w:szCs w:val="24"/>
-        </w:rPr>
-        <w:t>2</w:t>
-      </w:r>
-      <w:r>
-        <w:rPr>
-          <w:rFonts w:ascii="Calibri" w:eastAsia="Calibri" w:hAnsi="Calibri" w:cs="Calibri"/>
-          <w:sz w:val="24"/>
-          <w:szCs w:val="24"/>
-        </w:rPr>
-        <w:t xml:space="preserve">: </w:t>
-      </w:r>
-      <w:r>
-        <w:rPr>
-          <w:rFonts w:ascii="Calibri" w:eastAsia="Calibri" w:hAnsi="Calibri" w:cs="Calibri"/>
-          <w:b/>
-          <w:bCs/>
-          <w:sz w:val="24"/>
-          <w:szCs w:val="24"/>
-        </w:rPr>
-        <w:t>Desarrollo Matemático (Conjuntos y Lógica)</w:t>
-      </w:r>
-      <w:r>
-        <w:rPr>
-          <w:rFonts w:ascii="Calibri" w:eastAsia="Calibri" w:hAnsi="Calibri" w:cs="Calibri"/>
-          <w:b/>
-          <w:bCs/>
-          <w:sz w:val="24"/>
-          <w:szCs w:val="24"/>
-        </w:rPr>
-        <w:tab/>
-      </w:r>
-      <w:r>
-        <w:rPr>
-          <w:rFonts w:ascii="Calibri" w:eastAsia="Calibri" w:hAnsi="Calibri" w:cs="Calibri"/>
-          <w:b/>
-          <w:bCs/>
-          <w:sz w:val="24"/>
-          <w:szCs w:val="24"/>
-        </w:rPr>
-        <w:tab/>
-      </w:r>
-      <w:r>
-        <w:rPr>
-          <w:rFonts w:ascii="Calibri" w:eastAsia="Calibri" w:hAnsi="Calibri" w:cs="Calibri"/>
-          <w:sz w:val="24"/>
-          <w:szCs w:val="24"/>
-        </w:rPr>
-        <w:t>12</w:t>
-      </w:r>
     </w:p>
     <w:p>
       <w:pPr>
@@ -1197,29 +1113,32 @@
       <w:r>
         <w:rPr>
           <w:rFonts w:ascii="Calibri" w:eastAsia="Calibri" w:hAnsi="Calibri" w:cs="Calibri"/>
+          <w:b/>
           <w:sz w:val="24"/>
           <w:szCs w:val="24"/>
           <w:highlight w:val="white"/>
         </w:rPr>
-        <w:t xml:space="preserve">Parte </w:t>
-      </w:r>
-      <w:r>
-        <w:rPr>
-          <w:rFonts w:ascii="Calibri" w:eastAsia="Calibri" w:hAnsi="Calibri" w:cs="Calibri"/>
+        <w:t>Video de Presentación</w:t>
+      </w:r>
+      <w:r>
+        <w:rPr>
+          <w:rFonts w:ascii="Calibri" w:eastAsia="Calibri" w:hAnsi="Calibri" w:cs="Calibri"/>
+          <w:b/>
           <w:sz w:val="24"/>
           <w:szCs w:val="24"/>
           <w:highlight w:val="white"/>
         </w:rPr>
-        <w:t>3</w:t>
-      </w:r>
-      <w:r>
-        <w:rPr>
-          <w:rFonts w:ascii="Calibri" w:eastAsia="Calibri" w:hAnsi="Calibri" w:cs="Calibri"/>
+        <w:tab/>
+      </w:r>
+      <w:r>
+        <w:rPr>
+          <w:rFonts w:ascii="Calibri" w:eastAsia="Calibri" w:hAnsi="Calibri" w:cs="Calibri"/>
+          <w:b/>
           <w:sz w:val="24"/>
           <w:szCs w:val="24"/>
           <w:highlight w:val="white"/>
         </w:rPr>
-        <w:t xml:space="preserve">: </w:t>
+        <w:tab/>
       </w:r>
       <w:r>
         <w:rPr>
@@ -1229,7 +1148,7 @@
           <w:szCs w:val="24"/>
           <w:highlight w:val="white"/>
         </w:rPr>
-        <w:t>Video de Presentación</w:t>
+        <w:tab/>
       </w:r>
       <w:r>
         <w:rPr>
@@ -1250,46 +1169,6 @@
           <w:highlight w:val="white"/>
         </w:rPr>
         <w:tab/>
-      </w:r>
-      <w:r>
-        <w:rPr>
-          <w:rFonts w:ascii="Calibri" w:eastAsia="Calibri" w:hAnsi="Calibri" w:cs="Calibri"/>
-          <w:b/>
-          <w:sz w:val="24"/>
-          <w:szCs w:val="24"/>
-          <w:highlight w:val="white"/>
-        </w:rPr>
-        <w:tab/>
-      </w:r>
-      <w:r>
-        <w:rPr>
-          <w:rFonts w:ascii="Calibri" w:eastAsia="Calibri" w:hAnsi="Calibri" w:cs="Calibri"/>
-          <w:b/>
-          <w:sz w:val="24"/>
-          <w:szCs w:val="24"/>
-          <w:highlight w:val="white"/>
-        </w:rPr>
-        <w:tab/>
-      </w:r>
-      <w:r>
-        <w:rPr>
-          <w:rFonts w:ascii="Calibri" w:eastAsia="Calibri" w:hAnsi="Calibri" w:cs="Calibri"/>
-          <w:b/>
-          <w:sz w:val="24"/>
-          <w:szCs w:val="24"/>
-          <w:highlight w:val="white"/>
-        </w:rPr>
-        <w:tab/>
-      </w:r>
-      <w:r>
-        <w:rPr>
-          <w:rFonts w:ascii="Calibri" w:eastAsia="Calibri" w:hAnsi="Calibri" w:cs="Calibri"/>
-          <w:bCs/>
-          <w:sz w:val="24"/>
-          <w:szCs w:val="24"/>
-          <w:highlight w:val="white"/>
-        </w:rPr>
-        <w:t>14</w:t>
       </w:r>
     </w:p>
     <w:p>
@@ -1447,15 +1326,6 @@
       <w:r>
         <w:rPr>
           <w:rFonts w:ascii="Calibri" w:eastAsia="Calibri" w:hAnsi="Calibri" w:cs="Calibri"/>
-          <w:color w:val="000000" w:themeColor="text1"/>
-          <w:sz w:val="24"/>
-          <w:szCs w:val="24"/>
-        </w:rPr>
-        <w:t>15</w:t>
-      </w:r>
-      <w:r>
-        <w:rPr>
-          <w:rFonts w:ascii="Calibri" w:eastAsia="Calibri" w:hAnsi="Calibri" w:cs="Calibri"/>
           <w:b/>
           <w:bCs/>
           <w:color w:val="000000" w:themeColor="text1"/>
@@ -1674,15 +1544,6 @@
       <w:r>
         <w:rPr>
           <w:rFonts w:ascii="Calibri" w:eastAsia="Calibri" w:hAnsi="Calibri" w:cs="Calibri"/>
-          <w:color w:val="000000" w:themeColor="text1"/>
-          <w:sz w:val="24"/>
-          <w:szCs w:val="24"/>
-        </w:rPr>
-        <w:t>16</w:t>
-      </w:r>
-      <w:r>
-        <w:rPr>
-          <w:rFonts w:ascii="Calibri" w:eastAsia="Calibri" w:hAnsi="Calibri" w:cs="Calibri"/>
           <w:b/>
           <w:bCs/>
           <w:color w:val="000000" w:themeColor="text1"/>
@@ -1758,7 +1619,6 @@
           <w:szCs w:val="24"/>
         </w:rPr>
         <w:tab/>
-        <w:t>17</w:t>
       </w:r>
       <w:r>
         <w:rPr>
@@ -1867,17 +1727,32 @@
         </w:pBdr>
         <w:spacing w:after="200" w:line="276" w:lineRule="auto"/>
         <w:ind w:firstLine="0"/>
-        <w:rPr>
-          <w:rFonts w:ascii="Calibri" w:eastAsia="Calibri" w:hAnsi="Calibri" w:cs="Calibri"/>
-          <w:b/>
-          <w:sz w:val="24"/>
-          <w:szCs w:val="24"/>
+        <w:jc w:val="center"/>
+        <w:rPr>
+          <w:rFonts w:ascii="Calibri" w:eastAsia="Calibri" w:hAnsi="Calibri" w:cs="Calibri"/>
+          <w:b/>
+          <w:color w:val="0B5394"/>
+          <w:sz w:val="28"/>
+          <w:szCs w:val="28"/>
         </w:rPr>
       </w:pPr>
       <w:bookmarkStart w:id="1" w:name="_8fqzs7k3s3si" w:colFirst="0" w:colLast="0"/>
       <w:bookmarkEnd w:id="1"/>
       <w:r>
         <w:br w:type="page"/>
+      </w:r>
+      <w:bookmarkStart w:id="2" w:name="_asj94pj669uk" w:colFirst="0" w:colLast="0"/>
+      <w:bookmarkEnd w:id="2"/>
+      <w:r>
+        <w:rPr>
+          <w:rFonts w:ascii="Calibri" w:eastAsia="Calibri" w:hAnsi="Calibri" w:cs="Calibri"/>
+          <w:b/>
+          <w:color w:val="0B5394"/>
+          <w:sz w:val="28"/>
+          <w:szCs w:val="28"/>
+        </w:rPr>
+        <w:lastRenderedPageBreak/>
+        <w:t>Introducción</w:t>
       </w:r>
     </w:p>
     <w:p>
@@ -1893,42 +1768,6 @@
         </w:pBdr>
         <w:spacing w:line="276" w:lineRule="auto"/>
         <w:ind w:firstLine="0"/>
-        <w:jc w:val="center"/>
-        <w:rPr>
-          <w:rFonts w:ascii="Calibri" w:eastAsia="Calibri" w:hAnsi="Calibri" w:cs="Calibri"/>
-          <w:b/>
-          <w:color w:val="0B5394"/>
-          <w:sz w:val="28"/>
-          <w:szCs w:val="28"/>
-        </w:rPr>
-      </w:pPr>
-      <w:bookmarkStart w:id="2" w:name="_asj94pj669uk" w:colFirst="0" w:colLast="0"/>
-      <w:bookmarkEnd w:id="2"/>
-      <w:r>
-        <w:rPr>
-          <w:rFonts w:ascii="Calibri" w:eastAsia="Calibri" w:hAnsi="Calibri" w:cs="Calibri"/>
-          <w:b/>
-          <w:color w:val="0B5394"/>
-          <w:sz w:val="28"/>
-          <w:szCs w:val="28"/>
-        </w:rPr>
-        <w:lastRenderedPageBreak/>
-        <w:t>Introducción</w:t>
-      </w:r>
-    </w:p>
-    <w:p>
-      <w:pPr>
-        <w:keepNext/>
-        <w:keepLines/>
-        <w:pBdr>
-          <w:top w:val="nil"/>
-          <w:left w:val="nil"/>
-          <w:bottom w:val="nil"/>
-          <w:right w:val="nil"/>
-          <w:between w:val="nil"/>
-        </w:pBdr>
-        <w:spacing w:line="276" w:lineRule="auto"/>
-        <w:ind w:firstLine="0"/>
         <w:rPr>
           <w:rFonts w:ascii="Calibri" w:eastAsia="Calibri" w:hAnsi="Calibri" w:cs="Calibri"/>
           <w:sz w:val="24"/>
@@ -2122,7 +1961,6 @@
           <w:szCs w:val="28"/>
           <w:highlight w:val="white"/>
         </w:rPr>
-        <w:lastRenderedPageBreak/>
         <w:t>Desarrollo</w:t>
       </w:r>
     </w:p>
@@ -2147,19 +1985,727 @@
         <w:ind w:firstLine="0"/>
         <w:rPr>
           <w:rFonts w:ascii="Calibri" w:eastAsia="Calibri" w:hAnsi="Calibri" w:cs="Calibri"/>
-          <w:sz w:val="24"/>
-          <w:szCs w:val="24"/>
-        </w:rPr>
-      </w:pPr>
-      <w:r>
-        <w:rPr>
-          <w:rFonts w:ascii="Calibri" w:eastAsia="Calibri" w:hAnsi="Calibri" w:cs="Calibri"/>
           <w:b/>
           <w:color w:val="000000" w:themeColor="text1"/>
           <w:sz w:val="24"/>
           <w:szCs w:val="24"/>
         </w:rPr>
-        <w:t>Consigna:</w:t>
+      </w:pPr>
+    </w:p>
+    <w:p>
+      <w:pPr>
+        <w:spacing w:line="276" w:lineRule="auto"/>
+        <w:ind w:firstLine="0"/>
+        <w:rPr>
+          <w:rFonts w:ascii="Calibri" w:eastAsia="Calibri" w:hAnsi="Calibri" w:cs="Calibri"/>
+          <w:b/>
+          <w:color w:val="000000" w:themeColor="text1"/>
+          <w:sz w:val="24"/>
+          <w:szCs w:val="24"/>
+        </w:rPr>
+      </w:pPr>
+      <w:r>
+        <w:rPr>
+          <w:rFonts w:ascii="Calibri" w:eastAsia="Calibri" w:hAnsi="Calibri" w:cs="Calibri"/>
+          <w:b/>
+          <w:color w:val="000000" w:themeColor="text1"/>
+          <w:sz w:val="24"/>
+          <w:szCs w:val="24"/>
+        </w:rPr>
+        <w:t>Consigna A:</w:t>
+      </w:r>
+    </w:p>
+    <w:p>
+      <w:pPr>
+        <w:spacing w:line="276" w:lineRule="auto"/>
+        <w:ind w:firstLine="0"/>
+        <w:rPr>
+          <w:rFonts w:ascii="Calibri" w:eastAsia="Calibri" w:hAnsi="Calibri" w:cs="Calibri"/>
+          <w:b/>
+          <w:color w:val="000000" w:themeColor="text1"/>
+          <w:sz w:val="24"/>
+          <w:szCs w:val="24"/>
+        </w:rPr>
+      </w:pPr>
+    </w:p>
+    <w:p>
+      <w:pPr>
+        <w:ind w:firstLine="142"/>
+        <w:jc w:val="both"/>
+        <w:rPr>
+          <w:rFonts w:asciiTheme="majorHAnsi" w:hAnsiTheme="majorHAnsi" w:cstheme="majorHAnsi"/>
+          <w:sz w:val="24"/>
+          <w:szCs w:val="24"/>
+        </w:rPr>
+      </w:pPr>
+      <w:r>
+        <w:rPr>
+          <w:rFonts w:asciiTheme="majorHAnsi" w:hAnsiTheme="majorHAnsi" w:cstheme="majorHAnsi"/>
+          <w:b/>
+          <w:bCs/>
+          <w:sz w:val="24"/>
+          <w:szCs w:val="24"/>
+        </w:rPr>
+        <w:t>Operaciones con DNIs</w:t>
+      </w:r>
+    </w:p>
+    <w:p>
+      <w:pPr>
+        <w:pStyle w:val="Prrafodelista"/>
+        <w:numPr>
+          <w:ilvl w:val="0"/>
+          <w:numId w:val="42"/>
+        </w:numPr>
+        <w:jc w:val="both"/>
+        <w:rPr>
+          <w:rFonts w:asciiTheme="majorHAnsi" w:hAnsiTheme="majorHAnsi" w:cstheme="majorHAnsi"/>
+          <w:sz w:val="24"/>
+          <w:szCs w:val="24"/>
+        </w:rPr>
+      </w:pPr>
+      <w:r>
+        <w:rPr>
+          <w:rFonts w:asciiTheme="majorHAnsi" w:hAnsiTheme="majorHAnsi" w:cstheme="majorHAnsi"/>
+          <w:sz w:val="24"/>
+          <w:szCs w:val="24"/>
+        </w:rPr>
+        <w:t>Ingreso de los DNIs (reales o ficticios).</w:t>
+      </w:r>
+    </w:p>
+    <w:p>
+      <w:pPr>
+        <w:pStyle w:val="Prrafodelista"/>
+        <w:numPr>
+          <w:ilvl w:val="0"/>
+          <w:numId w:val="42"/>
+        </w:numPr>
+        <w:jc w:val="both"/>
+        <w:rPr>
+          <w:rFonts w:asciiTheme="majorHAnsi" w:hAnsiTheme="majorHAnsi" w:cstheme="majorHAnsi"/>
+          <w:sz w:val="24"/>
+          <w:szCs w:val="24"/>
+        </w:rPr>
+      </w:pPr>
+      <w:r>
+        <w:rPr>
+          <w:rFonts w:asciiTheme="majorHAnsi" w:hAnsiTheme="majorHAnsi" w:cstheme="majorHAnsi"/>
+          <w:sz w:val="24"/>
+          <w:szCs w:val="24"/>
+        </w:rPr>
+        <w:t>Generación automática de los conjuntos de dígitos únicos.</w:t>
+      </w:r>
+    </w:p>
+    <w:p>
+      <w:pPr>
+        <w:pStyle w:val="Prrafodelista"/>
+        <w:numPr>
+          <w:ilvl w:val="0"/>
+          <w:numId w:val="42"/>
+        </w:numPr>
+        <w:jc w:val="both"/>
+        <w:rPr>
+          <w:rFonts w:asciiTheme="majorHAnsi" w:hAnsiTheme="majorHAnsi" w:cstheme="majorHAnsi"/>
+          <w:sz w:val="24"/>
+          <w:szCs w:val="24"/>
+        </w:rPr>
+      </w:pPr>
+      <w:r>
+        <w:rPr>
+          <w:rFonts w:asciiTheme="majorHAnsi" w:hAnsiTheme="majorHAnsi" w:cstheme="majorHAnsi"/>
+          <w:sz w:val="24"/>
+          <w:szCs w:val="24"/>
+        </w:rPr>
+        <w:t>Cálculo y visualización de: unión, intersección, diferencias y diferencia simétrica.</w:t>
+      </w:r>
+    </w:p>
+    <w:p>
+      <w:pPr>
+        <w:pStyle w:val="Prrafodelista"/>
+        <w:numPr>
+          <w:ilvl w:val="0"/>
+          <w:numId w:val="42"/>
+        </w:numPr>
+        <w:jc w:val="both"/>
+        <w:rPr>
+          <w:rFonts w:asciiTheme="majorHAnsi" w:hAnsiTheme="majorHAnsi" w:cstheme="majorHAnsi"/>
+          <w:sz w:val="24"/>
+          <w:szCs w:val="24"/>
+        </w:rPr>
+      </w:pPr>
+      <w:r>
+        <w:rPr>
+          <w:rFonts w:asciiTheme="majorHAnsi" w:hAnsiTheme="majorHAnsi" w:cstheme="majorHAnsi"/>
+          <w:sz w:val="24"/>
+          <w:szCs w:val="24"/>
+        </w:rPr>
+        <w:t>Conteo de frecuencia de cada dígito en cada DNI utilizando estructuras repetitivas.</w:t>
+      </w:r>
+    </w:p>
+    <w:p>
+      <w:pPr>
+        <w:pStyle w:val="Prrafodelista"/>
+        <w:numPr>
+          <w:ilvl w:val="0"/>
+          <w:numId w:val="42"/>
+        </w:numPr>
+        <w:jc w:val="both"/>
+        <w:rPr>
+          <w:rFonts w:asciiTheme="majorHAnsi" w:hAnsiTheme="majorHAnsi" w:cstheme="majorHAnsi"/>
+          <w:sz w:val="24"/>
+          <w:szCs w:val="24"/>
+        </w:rPr>
+      </w:pPr>
+      <w:r>
+        <w:rPr>
+          <w:rFonts w:asciiTheme="majorHAnsi" w:hAnsiTheme="majorHAnsi" w:cstheme="majorHAnsi"/>
+          <w:sz w:val="24"/>
+          <w:szCs w:val="24"/>
+        </w:rPr>
+        <w:t>Suma total de los dígitos de cada DNI.</w:t>
+      </w:r>
+    </w:p>
+    <w:p>
+      <w:pPr>
+        <w:pStyle w:val="Prrafodelista"/>
+        <w:numPr>
+          <w:ilvl w:val="0"/>
+          <w:numId w:val="42"/>
+        </w:numPr>
+        <w:jc w:val="both"/>
+        <w:rPr>
+          <w:rFonts w:asciiTheme="majorHAnsi" w:hAnsiTheme="majorHAnsi" w:cstheme="majorHAnsi"/>
+          <w:sz w:val="24"/>
+          <w:szCs w:val="24"/>
+        </w:rPr>
+      </w:pPr>
+      <w:r>
+        <w:rPr>
+          <w:rFonts w:asciiTheme="majorHAnsi" w:hAnsiTheme="majorHAnsi" w:cstheme="majorHAnsi"/>
+          <w:sz w:val="24"/>
+          <w:szCs w:val="24"/>
+        </w:rPr>
+        <w:t>Evaluación de condiciones lógicas (condicionales), vinculadas con las expresiones escritas.</w:t>
+      </w:r>
+    </w:p>
+    <w:p>
+      <w:pPr>
+        <w:spacing w:line="276" w:lineRule="auto"/>
+        <w:ind w:firstLine="142"/>
+        <w:jc w:val="both"/>
+        <w:rPr>
+          <w:rFonts w:asciiTheme="majorHAnsi" w:eastAsia="Calibri" w:hAnsiTheme="majorHAnsi" w:cstheme="majorHAnsi"/>
+          <w:b/>
+          <w:color w:val="000000" w:themeColor="text1"/>
+        </w:rPr>
+      </w:pPr>
+    </w:p>
+    <w:p>
+      <w:pPr>
+        <w:spacing w:line="276" w:lineRule="auto"/>
+        <w:ind w:firstLine="142"/>
+        <w:jc w:val="both"/>
+        <w:rPr>
+          <w:rFonts w:asciiTheme="majorHAnsi" w:eastAsia="Calibri" w:hAnsiTheme="majorHAnsi" w:cstheme="majorHAnsi"/>
+          <w:b/>
+          <w:color w:val="000000" w:themeColor="text1"/>
+        </w:rPr>
+      </w:pPr>
+    </w:p>
+    <w:p>
+      <w:pPr>
+        <w:spacing w:line="276" w:lineRule="auto"/>
+        <w:ind w:firstLine="142"/>
+        <w:jc w:val="both"/>
+        <w:rPr>
+          <w:rFonts w:asciiTheme="majorHAnsi" w:eastAsia="Calibri" w:hAnsiTheme="majorHAnsi" w:cstheme="majorHAnsi"/>
+          <w:b/>
+          <w:color w:val="000000" w:themeColor="text1"/>
+        </w:rPr>
+      </w:pPr>
+    </w:p>
+    <w:p>
+      <w:pPr>
+        <w:spacing w:line="276" w:lineRule="auto"/>
+        <w:ind w:firstLine="0"/>
+        <w:rPr>
+          <w:rFonts w:ascii="Calibri" w:eastAsia="Calibri" w:hAnsi="Calibri" w:cs="Calibri"/>
+          <w:b/>
+          <w:color w:val="000000" w:themeColor="text1"/>
+          <w:sz w:val="24"/>
+          <w:szCs w:val="24"/>
+        </w:rPr>
+      </w:pPr>
+    </w:p>
+    <w:p>
+      <w:pPr>
+        <w:spacing w:line="276" w:lineRule="auto"/>
+        <w:ind w:firstLine="0"/>
+        <w:rPr>
+          <w:rFonts w:ascii="Calibri" w:eastAsia="Calibri" w:hAnsi="Calibri" w:cs="Calibri"/>
+          <w:b/>
+          <w:color w:val="000000" w:themeColor="text1"/>
+          <w:sz w:val="24"/>
+          <w:szCs w:val="24"/>
+        </w:rPr>
+      </w:pPr>
+    </w:p>
+    <w:p>
+      <w:pPr>
+        <w:spacing w:line="276" w:lineRule="auto"/>
+        <w:ind w:firstLine="0"/>
+        <w:rPr>
+          <w:rFonts w:ascii="Calibri" w:eastAsia="Calibri" w:hAnsi="Calibri" w:cs="Calibri"/>
+          <w:b/>
+          <w:color w:val="000000" w:themeColor="text1"/>
+          <w:sz w:val="24"/>
+          <w:szCs w:val="24"/>
+        </w:rPr>
+      </w:pPr>
+    </w:p>
+    <w:p>
+      <w:pPr>
+        <w:spacing w:line="276" w:lineRule="auto"/>
+        <w:ind w:firstLine="0"/>
+        <w:rPr>
+          <w:rFonts w:ascii="Calibri" w:eastAsia="Calibri" w:hAnsi="Calibri" w:cs="Calibri"/>
+          <w:b/>
+          <w:color w:val="000000" w:themeColor="text1"/>
+          <w:sz w:val="24"/>
+          <w:szCs w:val="24"/>
+        </w:rPr>
+      </w:pPr>
+    </w:p>
+    <w:p>
+      <w:pPr>
+        <w:spacing w:line="276" w:lineRule="auto"/>
+        <w:ind w:firstLine="0"/>
+        <w:rPr>
+          <w:rFonts w:ascii="Calibri" w:eastAsia="Calibri" w:hAnsi="Calibri" w:cs="Calibri"/>
+          <w:b/>
+          <w:color w:val="000000" w:themeColor="text1"/>
+          <w:sz w:val="24"/>
+          <w:szCs w:val="24"/>
+        </w:rPr>
+      </w:pPr>
+    </w:p>
+    <w:p>
+      <w:pPr>
+        <w:spacing w:line="276" w:lineRule="auto"/>
+        <w:ind w:firstLine="0"/>
+        <w:rPr>
+          <w:rFonts w:ascii="Calibri" w:eastAsia="Calibri" w:hAnsi="Calibri" w:cs="Calibri"/>
+          <w:b/>
+          <w:color w:val="000000" w:themeColor="text1"/>
+          <w:sz w:val="24"/>
+          <w:szCs w:val="24"/>
+        </w:rPr>
+      </w:pPr>
+    </w:p>
+    <w:p>
+      <w:pPr>
+        <w:spacing w:line="276" w:lineRule="auto"/>
+        <w:ind w:firstLine="0"/>
+        <w:rPr>
+          <w:rFonts w:ascii="Calibri" w:eastAsia="Calibri" w:hAnsi="Calibri" w:cs="Calibri"/>
+          <w:b/>
+          <w:color w:val="000000" w:themeColor="text1"/>
+          <w:sz w:val="24"/>
+          <w:szCs w:val="24"/>
+        </w:rPr>
+      </w:pPr>
+    </w:p>
+    <w:p>
+      <w:pPr>
+        <w:spacing w:line="276" w:lineRule="auto"/>
+        <w:ind w:firstLine="0"/>
+        <w:rPr>
+          <w:rFonts w:ascii="Calibri" w:eastAsia="Calibri" w:hAnsi="Calibri" w:cs="Calibri"/>
+          <w:b/>
+          <w:color w:val="000000" w:themeColor="text1"/>
+          <w:sz w:val="24"/>
+          <w:szCs w:val="24"/>
+        </w:rPr>
+      </w:pPr>
+    </w:p>
+    <w:p>
+      <w:pPr>
+        <w:spacing w:line="276" w:lineRule="auto"/>
+        <w:ind w:firstLine="0"/>
+        <w:rPr>
+          <w:rFonts w:ascii="Calibri" w:eastAsia="Calibri" w:hAnsi="Calibri" w:cs="Calibri"/>
+          <w:b/>
+          <w:color w:val="000000" w:themeColor="text1"/>
+          <w:sz w:val="24"/>
+          <w:szCs w:val="24"/>
+        </w:rPr>
+      </w:pPr>
+    </w:p>
+    <w:p>
+      <w:pPr>
+        <w:spacing w:line="276" w:lineRule="auto"/>
+        <w:ind w:firstLine="0"/>
+        <w:rPr>
+          <w:rFonts w:ascii="Calibri" w:eastAsia="Calibri" w:hAnsi="Calibri" w:cs="Calibri"/>
+          <w:b/>
+          <w:color w:val="000000" w:themeColor="text1"/>
+          <w:sz w:val="24"/>
+          <w:szCs w:val="24"/>
+        </w:rPr>
+      </w:pPr>
+    </w:p>
+    <w:p>
+      <w:pPr>
+        <w:spacing w:line="276" w:lineRule="auto"/>
+        <w:ind w:firstLine="0"/>
+        <w:rPr>
+          <w:rFonts w:ascii="Calibri" w:eastAsia="Calibri" w:hAnsi="Calibri" w:cs="Calibri"/>
+          <w:b/>
+          <w:color w:val="000000" w:themeColor="text1"/>
+          <w:sz w:val="24"/>
+          <w:szCs w:val="24"/>
+        </w:rPr>
+      </w:pPr>
+    </w:p>
+    <w:p>
+      <w:pPr>
+        <w:spacing w:line="276" w:lineRule="auto"/>
+        <w:ind w:firstLine="0"/>
+        <w:rPr>
+          <w:rFonts w:ascii="Calibri" w:eastAsia="Calibri" w:hAnsi="Calibri" w:cs="Calibri"/>
+          <w:b/>
+          <w:color w:val="000000" w:themeColor="text1"/>
+          <w:sz w:val="24"/>
+          <w:szCs w:val="24"/>
+        </w:rPr>
+      </w:pPr>
+    </w:p>
+    <w:p>
+      <w:pPr>
+        <w:spacing w:line="276" w:lineRule="auto"/>
+        <w:ind w:firstLine="0"/>
+        <w:rPr>
+          <w:rFonts w:ascii="Calibri" w:eastAsia="Calibri" w:hAnsi="Calibri" w:cs="Calibri"/>
+          <w:b/>
+          <w:color w:val="000000" w:themeColor="text1"/>
+          <w:sz w:val="24"/>
+          <w:szCs w:val="24"/>
+        </w:rPr>
+      </w:pPr>
+    </w:p>
+    <w:p>
+      <w:pPr>
+        <w:spacing w:line="276" w:lineRule="auto"/>
+        <w:ind w:firstLine="0"/>
+        <w:rPr>
+          <w:rFonts w:ascii="Calibri" w:eastAsia="Calibri" w:hAnsi="Calibri" w:cs="Calibri"/>
+          <w:b/>
+          <w:color w:val="000000" w:themeColor="text1"/>
+          <w:sz w:val="24"/>
+          <w:szCs w:val="24"/>
+        </w:rPr>
+      </w:pPr>
+    </w:p>
+    <w:p>
+      <w:pPr>
+        <w:spacing w:line="276" w:lineRule="auto"/>
+        <w:ind w:firstLine="0"/>
+        <w:rPr>
+          <w:rFonts w:ascii="Calibri" w:eastAsia="Calibri" w:hAnsi="Calibri" w:cs="Calibri"/>
+          <w:b/>
+          <w:color w:val="000000" w:themeColor="text1"/>
+          <w:sz w:val="24"/>
+          <w:szCs w:val="24"/>
+        </w:rPr>
+      </w:pPr>
+    </w:p>
+    <w:p>
+      <w:pPr>
+        <w:spacing w:line="360" w:lineRule="auto"/>
+        <w:ind w:firstLine="0"/>
+        <w:jc w:val="center"/>
+        <w:rPr>
+          <w:rFonts w:ascii="Calibri" w:eastAsia="Calibri" w:hAnsi="Calibri" w:cs="Calibri"/>
+          <w:b/>
+          <w:sz w:val="28"/>
+          <w:szCs w:val="28"/>
+          <w:highlight w:val="white"/>
+        </w:rPr>
+      </w:pPr>
+      <w:r>
+        <w:rPr>
+          <w:rFonts w:ascii="Calibri" w:eastAsia="Calibri" w:hAnsi="Calibri" w:cs="Calibri"/>
+          <w:b/>
+          <w:sz w:val="28"/>
+          <w:szCs w:val="28"/>
+          <w:highlight w:val="white"/>
+        </w:rPr>
+        <w:lastRenderedPageBreak/>
+        <w:t>Desarrollo del Programa en Python</w:t>
+      </w:r>
+    </w:p>
+    <w:p>
+      <w:pPr>
+        <w:spacing w:line="276" w:lineRule="auto"/>
+        <w:ind w:firstLine="0"/>
+        <w:rPr>
+          <w:rFonts w:ascii="Calibri" w:eastAsia="Calibri" w:hAnsi="Calibri" w:cs="Calibri"/>
+          <w:b/>
+          <w:color w:val="000000" w:themeColor="text1"/>
+          <w:sz w:val="24"/>
+          <w:szCs w:val="24"/>
+        </w:rPr>
+      </w:pPr>
+    </w:p>
+    <w:p>
+      <w:pPr>
+        <w:spacing w:line="276" w:lineRule="auto"/>
+        <w:ind w:firstLine="0"/>
+        <w:rPr>
+          <w:rFonts w:ascii="Calibri" w:eastAsia="Calibri" w:hAnsi="Calibri" w:cs="Calibri"/>
+          <w:b/>
+          <w:color w:val="000000" w:themeColor="text1"/>
+          <w:sz w:val="24"/>
+          <w:szCs w:val="24"/>
+        </w:rPr>
+      </w:pPr>
+    </w:p>
+    <w:p>
+      <w:pPr>
+        <w:spacing w:line="276" w:lineRule="auto"/>
+        <w:ind w:firstLine="0"/>
+        <w:rPr>
+          <w:rFonts w:ascii="Calibri" w:eastAsia="Calibri" w:hAnsi="Calibri" w:cs="Calibri"/>
+          <w:b/>
+          <w:color w:val="000000" w:themeColor="text1"/>
+          <w:sz w:val="24"/>
+          <w:szCs w:val="24"/>
+        </w:rPr>
+      </w:pPr>
+    </w:p>
+    <w:p>
+      <w:pPr>
+        <w:spacing w:line="276" w:lineRule="auto"/>
+        <w:ind w:firstLine="0"/>
+        <w:rPr>
+          <w:rFonts w:ascii="Calibri" w:eastAsia="Calibri" w:hAnsi="Calibri" w:cs="Calibri"/>
+          <w:b/>
+          <w:color w:val="000000" w:themeColor="text1"/>
+          <w:sz w:val="24"/>
+          <w:szCs w:val="24"/>
+        </w:rPr>
+      </w:pPr>
+    </w:p>
+    <w:p>
+      <w:pPr>
+        <w:spacing w:line="276" w:lineRule="auto"/>
+        <w:ind w:firstLine="0"/>
+        <w:rPr>
+          <w:rFonts w:ascii="Calibri" w:eastAsia="Calibri" w:hAnsi="Calibri" w:cs="Calibri"/>
+          <w:b/>
+          <w:color w:val="000000" w:themeColor="text1"/>
+          <w:sz w:val="24"/>
+          <w:szCs w:val="24"/>
+        </w:rPr>
+      </w:pPr>
+    </w:p>
+    <w:p>
+      <w:pPr>
+        <w:spacing w:line="276" w:lineRule="auto"/>
+        <w:ind w:firstLine="0"/>
+        <w:rPr>
+          <w:rFonts w:ascii="Calibri" w:eastAsia="Calibri" w:hAnsi="Calibri" w:cs="Calibri"/>
+          <w:b/>
+          <w:color w:val="000000" w:themeColor="text1"/>
+          <w:sz w:val="24"/>
+          <w:szCs w:val="24"/>
+        </w:rPr>
+      </w:pPr>
+    </w:p>
+    <w:p>
+      <w:pPr>
+        <w:spacing w:line="276" w:lineRule="auto"/>
+        <w:ind w:firstLine="0"/>
+        <w:rPr>
+          <w:rFonts w:ascii="Calibri" w:eastAsia="Calibri" w:hAnsi="Calibri" w:cs="Calibri"/>
+          <w:b/>
+          <w:color w:val="000000" w:themeColor="text1"/>
+          <w:sz w:val="24"/>
+          <w:szCs w:val="24"/>
+        </w:rPr>
+      </w:pPr>
+    </w:p>
+    <w:p>
+      <w:pPr>
+        <w:spacing w:line="276" w:lineRule="auto"/>
+        <w:ind w:firstLine="0"/>
+        <w:rPr>
+          <w:rFonts w:ascii="Calibri" w:eastAsia="Calibri" w:hAnsi="Calibri" w:cs="Calibri"/>
+          <w:b/>
+          <w:color w:val="000000" w:themeColor="text1"/>
+          <w:sz w:val="24"/>
+          <w:szCs w:val="24"/>
+        </w:rPr>
+      </w:pPr>
+    </w:p>
+    <w:p>
+      <w:pPr>
+        <w:spacing w:line="276" w:lineRule="auto"/>
+        <w:ind w:firstLine="0"/>
+        <w:rPr>
+          <w:rFonts w:ascii="Calibri" w:eastAsia="Calibri" w:hAnsi="Calibri" w:cs="Calibri"/>
+          <w:b/>
+          <w:color w:val="000000" w:themeColor="text1"/>
+          <w:sz w:val="24"/>
+          <w:szCs w:val="24"/>
+        </w:rPr>
+      </w:pPr>
+    </w:p>
+    <w:p>
+      <w:pPr>
+        <w:spacing w:line="276" w:lineRule="auto"/>
+        <w:ind w:firstLine="0"/>
+        <w:rPr>
+          <w:rFonts w:ascii="Calibri" w:eastAsia="Calibri" w:hAnsi="Calibri" w:cs="Calibri"/>
+          <w:b/>
+          <w:color w:val="000000" w:themeColor="text1"/>
+          <w:sz w:val="24"/>
+          <w:szCs w:val="24"/>
+        </w:rPr>
+      </w:pPr>
+    </w:p>
+    <w:p>
+      <w:pPr>
+        <w:spacing w:line="276" w:lineRule="auto"/>
+        <w:ind w:firstLine="0"/>
+        <w:rPr>
+          <w:rFonts w:ascii="Calibri" w:eastAsia="Calibri" w:hAnsi="Calibri" w:cs="Calibri"/>
+          <w:b/>
+          <w:color w:val="000000" w:themeColor="text1"/>
+          <w:sz w:val="24"/>
+          <w:szCs w:val="24"/>
+        </w:rPr>
+      </w:pPr>
+    </w:p>
+    <w:p>
+      <w:pPr>
+        <w:spacing w:line="276" w:lineRule="auto"/>
+        <w:ind w:firstLine="0"/>
+        <w:rPr>
+          <w:rFonts w:ascii="Calibri" w:eastAsia="Calibri" w:hAnsi="Calibri" w:cs="Calibri"/>
+          <w:b/>
+          <w:color w:val="000000" w:themeColor="text1"/>
+          <w:sz w:val="24"/>
+          <w:szCs w:val="24"/>
+        </w:rPr>
+      </w:pPr>
+    </w:p>
+    <w:p>
+      <w:pPr>
+        <w:spacing w:line="276" w:lineRule="auto"/>
+        <w:ind w:firstLine="0"/>
+        <w:rPr>
+          <w:rFonts w:ascii="Calibri" w:eastAsia="Calibri" w:hAnsi="Calibri" w:cs="Calibri"/>
+          <w:b/>
+          <w:color w:val="000000" w:themeColor="text1"/>
+          <w:sz w:val="24"/>
+          <w:szCs w:val="24"/>
+        </w:rPr>
+      </w:pPr>
+    </w:p>
+    <w:p>
+      <w:pPr>
+        <w:spacing w:line="276" w:lineRule="auto"/>
+        <w:ind w:firstLine="0"/>
+        <w:rPr>
+          <w:rFonts w:ascii="Calibri" w:eastAsia="Calibri" w:hAnsi="Calibri" w:cs="Calibri"/>
+          <w:b/>
+          <w:color w:val="000000" w:themeColor="text1"/>
+          <w:sz w:val="24"/>
+          <w:szCs w:val="24"/>
+        </w:rPr>
+      </w:pPr>
+    </w:p>
+    <w:p>
+      <w:pPr>
+        <w:spacing w:line="276" w:lineRule="auto"/>
+        <w:ind w:firstLine="0"/>
+        <w:rPr>
+          <w:rFonts w:ascii="Calibri" w:eastAsia="Calibri" w:hAnsi="Calibri" w:cs="Calibri"/>
+          <w:b/>
+          <w:color w:val="000000" w:themeColor="text1"/>
+          <w:sz w:val="24"/>
+          <w:szCs w:val="24"/>
+        </w:rPr>
+      </w:pPr>
+    </w:p>
+    <w:p>
+      <w:pPr>
+        <w:spacing w:line="276" w:lineRule="auto"/>
+        <w:ind w:firstLine="0"/>
+        <w:rPr>
+          <w:rFonts w:ascii="Calibri" w:eastAsia="Calibri" w:hAnsi="Calibri" w:cs="Calibri"/>
+          <w:b/>
+          <w:color w:val="000000" w:themeColor="text1"/>
+          <w:sz w:val="24"/>
+          <w:szCs w:val="24"/>
+        </w:rPr>
+      </w:pPr>
+    </w:p>
+    <w:p>
+      <w:pPr>
+        <w:spacing w:line="276" w:lineRule="auto"/>
+        <w:ind w:firstLine="0"/>
+        <w:rPr>
+          <w:rFonts w:ascii="Calibri" w:eastAsia="Calibri" w:hAnsi="Calibri" w:cs="Calibri"/>
+          <w:b/>
+          <w:color w:val="000000" w:themeColor="text1"/>
+          <w:sz w:val="24"/>
+          <w:szCs w:val="24"/>
+        </w:rPr>
+      </w:pPr>
+    </w:p>
+    <w:p>
+      <w:pPr>
+        <w:spacing w:line="276" w:lineRule="auto"/>
+        <w:ind w:firstLine="0"/>
+        <w:rPr>
+          <w:rFonts w:ascii="Calibri" w:eastAsia="Calibri" w:hAnsi="Calibri" w:cs="Calibri"/>
+          <w:b/>
+          <w:color w:val="000000" w:themeColor="text1"/>
+          <w:sz w:val="24"/>
+          <w:szCs w:val="24"/>
+        </w:rPr>
+      </w:pPr>
+    </w:p>
+    <w:p>
+      <w:pPr>
+        <w:spacing w:line="276" w:lineRule="auto"/>
+        <w:ind w:firstLine="0"/>
+        <w:rPr>
+          <w:rFonts w:ascii="Calibri" w:eastAsia="Calibri" w:hAnsi="Calibri" w:cs="Calibri"/>
+          <w:sz w:val="24"/>
+          <w:szCs w:val="24"/>
+        </w:rPr>
+      </w:pPr>
+      <w:r>
+        <w:rPr>
+          <w:rFonts w:ascii="Calibri" w:eastAsia="Calibri" w:hAnsi="Calibri" w:cs="Calibri"/>
+          <w:b/>
+          <w:color w:val="000000" w:themeColor="text1"/>
+          <w:sz w:val="24"/>
+          <w:szCs w:val="24"/>
+        </w:rPr>
+        <w:t>Consigna</w:t>
+      </w:r>
+      <w:r>
+        <w:rPr>
+          <w:rFonts w:ascii="Calibri" w:eastAsia="Calibri" w:hAnsi="Calibri" w:cs="Calibri"/>
+          <w:b/>
+          <w:color w:val="000000" w:themeColor="text1"/>
+          <w:sz w:val="24"/>
+          <w:szCs w:val="24"/>
+        </w:rPr>
+        <w:t xml:space="preserve"> B:</w:t>
       </w:r>
     </w:p>
     <w:p>
@@ -2211,23 +2757,7 @@
           <w:sz w:val="24"/>
           <w:szCs w:val="24"/>
         </w:rPr>
-        <w:t>ermita el ingreso de los años de nacimiento de los integrantes de</w:t>
-      </w:r>
-      <w:r>
-        <w:rPr>
-          <w:rFonts w:asciiTheme="majorHAnsi" w:hAnsiTheme="majorHAnsi" w:cstheme="majorHAnsi"/>
-          <w:sz w:val="24"/>
-          <w:szCs w:val="24"/>
-        </w:rPr>
-        <w:t>l grupo</w:t>
-      </w:r>
-      <w:r>
-        <w:rPr>
-          <w:rFonts w:asciiTheme="majorHAnsi" w:hAnsiTheme="majorHAnsi" w:cstheme="majorHAnsi"/>
-          <w:sz w:val="24"/>
-          <w:szCs w:val="24"/>
-        </w:rPr>
-        <w:t>. Si dos o más integrantes comparten el mismo año de nacimiento, se debe ingresar un dato ficticio para diferenciarlos, según corresponda.</w:t>
+        <w:t>ermita el ingreso de los años de nacimiento de los integrantes del grupo. Si dos o más integrantes comparten el mismo año de nacimiento, se debe ingresar un dato ficticio para diferenciarlos, según corresponda.</w:t>
       </w:r>
     </w:p>
     <w:p>
@@ -2323,6 +2853,7 @@
           <w:sz w:val="24"/>
           <w:szCs w:val="24"/>
         </w:rPr>
+        <w:lastRenderedPageBreak/>
         <w:t>Implemente una función que determine si un año es bisiesto (un año es bisiesto si es divisible por 4, pero no por 100, salvo que también sea divisible por 400).</w:t>
       </w:r>
     </w:p>
@@ -2406,46 +2937,35 @@
         <w:ind w:firstLine="0"/>
         <w:rPr>
           <w:rFonts w:ascii="Calibri" w:eastAsia="Calibri" w:hAnsi="Calibri" w:cs="Calibri"/>
+          <w:sz w:val="28"/>
+          <w:szCs w:val="28"/>
+        </w:rPr>
+      </w:pPr>
+    </w:p>
+    <w:p>
+      <w:pPr>
+        <w:spacing w:line="360" w:lineRule="auto"/>
+        <w:ind w:firstLine="0"/>
+        <w:rPr>
+          <w:rFonts w:ascii="Calibri" w:eastAsia="Calibri" w:hAnsi="Calibri" w:cs="Calibri"/>
+          <w:sz w:val="28"/>
+          <w:szCs w:val="28"/>
+        </w:rPr>
+      </w:pPr>
+    </w:p>
+    <w:p>
+      <w:pPr>
+        <w:spacing w:line="360" w:lineRule="auto"/>
+        <w:ind w:firstLine="0"/>
+        <w:jc w:val="center"/>
+        <w:rPr>
+          <w:rFonts w:ascii="Calibri" w:eastAsia="Calibri" w:hAnsi="Calibri" w:cs="Calibri"/>
           <w:b/>
           <w:sz w:val="28"/>
           <w:szCs w:val="28"/>
           <w:highlight w:val="white"/>
         </w:rPr>
       </w:pPr>
-      <w:r>
-        <w:rPr>
-          <w:rFonts w:ascii="Calibri" w:eastAsia="Calibri" w:hAnsi="Calibri" w:cs="Calibri"/>
-          <w:sz w:val="28"/>
-          <w:szCs w:val="28"/>
-        </w:rPr>
-        <w:lastRenderedPageBreak/>
-        <w:t xml:space="preserve">Parte </w:t>
-      </w:r>
-      <w:r>
-        <w:rPr>
-          <w:rFonts w:ascii="Calibri" w:eastAsia="Calibri" w:hAnsi="Calibri" w:cs="Calibri"/>
-          <w:sz w:val="28"/>
-          <w:szCs w:val="28"/>
-        </w:rPr>
-        <w:t>1</w:t>
-      </w:r>
-      <w:r>
-        <w:rPr>
-          <w:rFonts w:ascii="Calibri" w:eastAsia="Calibri" w:hAnsi="Calibri" w:cs="Calibri"/>
-          <w:sz w:val="28"/>
-          <w:szCs w:val="28"/>
-        </w:rPr>
-        <w:t>:</w:t>
-      </w:r>
-      <w:r>
-        <w:rPr>
-          <w:rFonts w:ascii="Calibri" w:eastAsia="Calibri" w:hAnsi="Calibri" w:cs="Calibri"/>
-          <w:b/>
-          <w:sz w:val="28"/>
-          <w:szCs w:val="28"/>
-        </w:rPr>
-        <w:t xml:space="preserve"> </w:t>
-      </w:r>
       <w:r>
         <w:rPr>
           <w:rFonts w:ascii="Calibri" w:eastAsia="Calibri" w:hAnsi="Calibri" w:cs="Calibri"/>
@@ -2577,9 +3097,11 @@
       <w:r>
         <w:rPr>
           <w:rFonts w:asciiTheme="majorHAnsi" w:hAnsiTheme="majorHAnsi" w:cstheme="majorHAnsi"/>
-          <w:sz w:val="24"/>
-          <w:szCs w:val="24"/>
-        </w:rPr>
+          <w:noProof/>
+          <w:sz w:val="24"/>
+          <w:szCs w:val="24"/>
+        </w:rPr>
+        <w:lastRenderedPageBreak/>
         <w:drawing>
           <wp:inline distT="0" distB="0" distL="0" distR="0" wp14:anchorId="0ECDDD42" wp14:editId="51C04749">
             <wp:extent cx="5194300" cy="3466249"/>
@@ -2749,7 +3271,6 @@
           <w:sz w:val="24"/>
           <w:szCs w:val="24"/>
         </w:rPr>
-        <w:lastRenderedPageBreak/>
         <w:t>Se</w:t>
       </w:r>
       <w:r>
@@ -2958,6 +3479,7 @@
           <w:sz w:val="24"/>
           <w:szCs w:val="24"/>
         </w:rPr>
+        <w:lastRenderedPageBreak/>
         <w:t xml:space="preserve">Pide al usuario que ingrese el año de nacimiento del </w:t>
       </w:r>
       <w:r>
@@ -3215,7 +3737,6 @@
           <w:sz w:val="24"/>
           <w:szCs w:val="24"/>
         </w:rPr>
-        <w:lastRenderedPageBreak/>
         <w:t xml:space="preserve">def </w:t>
       </w:r>
       <w:r>
@@ -3250,6 +3771,7 @@
       <w:r>
         <w:rPr>
           <w:rFonts w:asciiTheme="majorHAnsi" w:hAnsiTheme="majorHAnsi" w:cstheme="majorHAnsi"/>
+          <w:noProof/>
           <w:sz w:val="24"/>
           <w:szCs w:val="24"/>
         </w:rPr>
@@ -3311,6 +3833,7 @@
           <w:sz w:val="24"/>
           <w:szCs w:val="24"/>
         </w:rPr>
+        <w:lastRenderedPageBreak/>
         <w:t>Explicación:</w:t>
       </w:r>
     </w:p>
@@ -3585,6 +4108,7 @@
       <w:r>
         <w:rPr>
           <w:rFonts w:asciiTheme="majorHAnsi" w:hAnsiTheme="majorHAnsi" w:cstheme="majorHAnsi"/>
+          <w:noProof/>
           <w:sz w:val="24"/>
           <w:szCs w:val="24"/>
         </w:rPr>
@@ -3683,7 +4207,6 @@
           <w:sz w:val="24"/>
           <w:szCs w:val="24"/>
         </w:rPr>
-        <w:lastRenderedPageBreak/>
         <w:t xml:space="preserve">Con un ciclo </w:t>
       </w:r>
       <w:r>
@@ -3825,6 +4348,7 @@
           <w:sz w:val="28"/>
           <w:szCs w:val="28"/>
         </w:rPr>
+        <w:lastRenderedPageBreak/>
         <w:t xml:space="preserve">def </w:t>
       </w:r>
       <w:r>
@@ -3861,6 +4385,7 @@
       <w:r>
         <w:rPr>
           <w:rFonts w:asciiTheme="majorHAnsi" w:hAnsiTheme="majorHAnsi" w:cstheme="majorHAnsi"/>
+          <w:noProof/>
           <w:sz w:val="24"/>
           <w:szCs w:val="24"/>
         </w:rPr>
@@ -4145,10 +4670,10 @@
       <w:r>
         <w:rPr>
           <w:rFonts w:asciiTheme="majorHAnsi" w:hAnsiTheme="majorHAnsi" w:cstheme="majorHAnsi"/>
-          <w:sz w:val="24"/>
-          <w:szCs w:val="24"/>
-        </w:rPr>
-        <w:lastRenderedPageBreak/>
+          <w:noProof/>
+          <w:sz w:val="24"/>
+          <w:szCs w:val="24"/>
+        </w:rPr>
         <w:drawing>
           <wp:inline distT="0" distB="0" distL="0" distR="0" wp14:anchorId="50976A2D" wp14:editId="43C9481A">
             <wp:extent cx="3968261" cy="1207750"/>
@@ -4224,15 +4749,7 @@
           <w:sz w:val="24"/>
           <w:szCs w:val="24"/>
         </w:rPr>
-        <w:t xml:space="preserve"> </w:t>
-      </w:r>
-      <w:r>
-        <w:rPr>
-          <w:rFonts w:asciiTheme="majorHAnsi" w:hAnsiTheme="majorHAnsi" w:cstheme="majorHAnsi"/>
-          <w:sz w:val="24"/>
-          <w:szCs w:val="24"/>
-        </w:rPr>
-        <w:t xml:space="preserve">Itera a través de cada anio en la lista anios. </w:t>
+        <w:t xml:space="preserve"> Itera a través de cada anio en la lista anios. </w:t>
       </w:r>
     </w:p>
     <w:p>
@@ -4265,16 +4782,7 @@
           <w:sz w:val="24"/>
           <w:szCs w:val="24"/>
         </w:rPr>
-        <w:t xml:space="preserve">def </w:t>
-      </w:r>
-      <w:r>
-        <w:rPr>
-          <w:rFonts w:asciiTheme="majorHAnsi" w:hAnsiTheme="majorHAnsi" w:cstheme="majorHAnsi"/>
-          <w:color w:val="F79646" w:themeColor="accent6"/>
-          <w:sz w:val="24"/>
-          <w:szCs w:val="24"/>
-        </w:rPr>
-        <w:t xml:space="preserve">es_bisiesto() </w:t>
+        <w:t xml:space="preserve">def es_bisiesto() </w:t>
       </w:r>
       <w:r>
         <w:rPr>
@@ -4306,15 +4814,7 @@
           <w:sz w:val="24"/>
           <w:szCs w:val="24"/>
         </w:rPr>
-        <w:t>Si se encuentra un año bisiesto, imprime este mensaje</w:t>
-      </w:r>
-      <w:r>
-        <w:rPr>
-          <w:rFonts w:asciiTheme="majorHAnsi" w:hAnsiTheme="majorHAnsi" w:cstheme="majorHAnsi"/>
-          <w:sz w:val="24"/>
-          <w:szCs w:val="24"/>
-        </w:rPr>
-        <w:t>:</w:t>
+        <w:t>Si se encuentra un año bisiesto, imprime este mensaje:</w:t>
       </w:r>
       <w:r>
         <w:rPr>
@@ -4324,17 +4824,7 @@
           <w:sz w:val="24"/>
           <w:szCs w:val="24"/>
         </w:rPr>
-        <w:t xml:space="preserve"> </w:t>
-      </w:r>
-      <w:r>
-        <w:rPr>
-          <w:rFonts w:asciiTheme="majorHAnsi" w:hAnsiTheme="majorHAnsi" w:cstheme="majorHAnsi"/>
-          <w:b/>
-          <w:bCs/>
-          <w:sz w:val="24"/>
-          <w:szCs w:val="24"/>
-        </w:rPr>
-        <w:t>Tenemos un año especial</w:t>
+        <w:t xml:space="preserve"> Tenemos un año especial</w:t>
       </w:r>
     </w:p>
     <w:p>
@@ -4358,6 +4848,7 @@
           <w:sz w:val="24"/>
           <w:szCs w:val="24"/>
         </w:rPr>
+        <w:lastRenderedPageBreak/>
         <w:t>Una vez que se encuentra un año bisiesto y se imprime el mensaje, no es necesario comprobar los años restantes, por lo que el bucle se termina con break.</w:t>
       </w:r>
     </w:p>
@@ -4452,6 +4943,7 @@
       <w:r>
         <w:rPr>
           <w:rFonts w:asciiTheme="majorHAnsi" w:hAnsiTheme="majorHAnsi" w:cstheme="majorHAnsi"/>
+          <w:noProof/>
           <w:sz w:val="24"/>
           <w:szCs w:val="24"/>
         </w:rPr>
@@ -4659,10 +5151,10 @@
       <w:r>
         <w:rPr>
           <w:rFonts w:asciiTheme="majorHAnsi" w:hAnsiTheme="majorHAnsi" w:cstheme="majorHAnsi"/>
-          <w:sz w:val="24"/>
-          <w:szCs w:val="24"/>
-        </w:rPr>
-        <w:lastRenderedPageBreak/>
+          <w:noProof/>
+          <w:sz w:val="24"/>
+          <w:szCs w:val="24"/>
+        </w:rPr>
         <w:drawing>
           <wp:inline distT="0" distB="0" distL="0" distR="0" wp14:anchorId="32E1A18E" wp14:editId="4505B919">
             <wp:extent cx="5269523" cy="876252"/>
@@ -4745,31 +5237,7 @@
           <w:sz w:val="24"/>
           <w:szCs w:val="24"/>
         </w:rPr>
-        <w:t>Hace</w:t>
-      </w:r>
-      <w:r>
-        <w:rPr>
-          <w:rFonts w:asciiTheme="majorHAnsi" w:hAnsiTheme="majorHAnsi" w:cstheme="majorHAnsi"/>
-          <w:sz w:val="24"/>
-          <w:szCs w:val="24"/>
-        </w:rPr>
-        <w:t xml:space="preserve"> una comprensión de lista anidada</w:t>
-      </w:r>
-      <w:r>
-        <w:rPr>
-          <w:rFonts w:asciiTheme="majorHAnsi" w:hAnsiTheme="majorHAnsi" w:cstheme="majorHAnsi"/>
-          <w:sz w:val="24"/>
-          <w:szCs w:val="24"/>
-        </w:rPr>
-        <w:t>, g</w:t>
-      </w:r>
-      <w:r>
-        <w:rPr>
-          <w:rFonts w:asciiTheme="majorHAnsi" w:hAnsiTheme="majorHAnsi" w:cstheme="majorHAnsi"/>
-          <w:sz w:val="24"/>
-          <w:szCs w:val="24"/>
-        </w:rPr>
-        <w:t>enera todos los pares posibles (tuplas) donde el primer elemento es un año de nacimiento de anios y el segundo elemento es una edad de edades.</w:t>
+        <w:t>Hace una comprensión de lista anidada, genera todos los pares posibles (tuplas) donde el primer elemento es un año de nacimiento de anios y el segundo elemento es una edad de edades.</w:t>
       </w:r>
     </w:p>
     <w:p>
@@ -4870,6 +5338,7 @@
       <w:r>
         <w:rPr>
           <w:rFonts w:asciiTheme="majorHAnsi" w:hAnsiTheme="majorHAnsi" w:cstheme="majorHAnsi"/>
+          <w:noProof/>
           <w:sz w:val="24"/>
           <w:szCs w:val="24"/>
         </w:rPr>
@@ -4927,7 +5396,6 @@
           <w:sz w:val="24"/>
           <w:szCs w:val="24"/>
         </w:rPr>
-        <w:lastRenderedPageBreak/>
         <w:t xml:space="preserve">Esta es la función principal que </w:t>
       </w:r>
       <w:r>
@@ -5112,6 +5580,7 @@
           <w:sz w:val="24"/>
           <w:szCs w:val="24"/>
         </w:rPr>
+        <w:lastRenderedPageBreak/>
         <w:t>Si es un "Grupo Z", imprime este mensaje.</w:t>
       </w:r>
     </w:p>
@@ -5348,25 +5817,7 @@
           <w:sz w:val="24"/>
           <w:szCs w:val="24"/>
         </w:rPr>
-        <w:t xml:space="preserve">segura que la función </w:t>
-      </w:r>
-      <w:proofErr w:type="gramStart"/>
-      <w:r>
-        <w:rPr>
-          <w:rFonts w:asciiTheme="majorHAnsi" w:hAnsiTheme="majorHAnsi" w:cstheme="majorHAnsi"/>
-          <w:sz w:val="24"/>
-          <w:szCs w:val="24"/>
-        </w:rPr>
-        <w:t>main(</w:t>
-      </w:r>
-      <w:proofErr w:type="gramEnd"/>
-      <w:r>
-        <w:rPr>
-          <w:rFonts w:asciiTheme="majorHAnsi" w:hAnsiTheme="majorHAnsi" w:cstheme="majorHAnsi"/>
-          <w:sz w:val="24"/>
-          <w:szCs w:val="24"/>
-        </w:rPr>
-        <w:t>) se llame solo cuando el script se ejecuta directamente (no cuando se importa como un módulo en otro script).</w:t>
+        <w:t>segura que la función main() se llame solo cuando el script se ejecuta directamente (no cuando se importa como un módulo en otro script).</w:t>
       </w:r>
       <w:r>
         <w:rPr>
@@ -5444,1044 +5895,13 @@
       <w:pPr>
         <w:spacing w:line="360" w:lineRule="auto"/>
         <w:ind w:firstLine="0"/>
-        <w:rPr>
-          <w:rFonts w:ascii="Calibri" w:eastAsia="Calibri" w:hAnsi="Calibri" w:cs="Calibri"/>
-          <w:b/>
-          <w:bCs/>
+        <w:jc w:val="both"/>
+        <w:rPr>
+          <w:rFonts w:ascii="Calibri" w:eastAsia="Calibri" w:hAnsi="Calibri" w:cs="Calibri"/>
           <w:sz w:val="28"/>
           <w:szCs w:val="28"/>
         </w:rPr>
       </w:pPr>
-      <w:r>
-        <w:rPr>
-          <w:rFonts w:ascii="Calibri" w:eastAsia="Calibri" w:hAnsi="Calibri" w:cs="Calibri"/>
-          <w:sz w:val="28"/>
-          <w:szCs w:val="28"/>
-        </w:rPr>
-        <w:lastRenderedPageBreak/>
-        <w:t xml:space="preserve">Parte </w:t>
-      </w:r>
-      <w:r>
-        <w:rPr>
-          <w:rFonts w:ascii="Calibri" w:eastAsia="Calibri" w:hAnsi="Calibri" w:cs="Calibri"/>
-          <w:sz w:val="28"/>
-          <w:szCs w:val="28"/>
-        </w:rPr>
-        <w:t>2</w:t>
-      </w:r>
-      <w:r>
-        <w:rPr>
-          <w:rFonts w:ascii="Calibri" w:eastAsia="Calibri" w:hAnsi="Calibri" w:cs="Calibri"/>
-          <w:sz w:val="28"/>
-          <w:szCs w:val="28"/>
-        </w:rPr>
-        <w:t xml:space="preserve">: </w:t>
-      </w:r>
-      <w:r>
-        <w:rPr>
-          <w:rFonts w:ascii="Calibri" w:eastAsia="Calibri" w:hAnsi="Calibri" w:cs="Calibri"/>
-          <w:b/>
-          <w:bCs/>
-          <w:sz w:val="28"/>
-          <w:szCs w:val="28"/>
-        </w:rPr>
-        <w:t>Desarrollo Matemático (Conjuntos y Lógica)</w:t>
-      </w:r>
-    </w:p>
-    <w:p>
-      <w:pPr>
-        <w:spacing w:line="360" w:lineRule="auto"/>
-        <w:ind w:left="709" w:firstLine="0"/>
-        <w:rPr>
-          <w:rFonts w:ascii="Calibri" w:eastAsia="Calibri" w:hAnsi="Calibri" w:cs="Calibri"/>
-          <w:b/>
-          <w:bCs/>
-          <w:sz w:val="28"/>
-          <w:szCs w:val="28"/>
-        </w:rPr>
-      </w:pPr>
-    </w:p>
-    <w:p>
-      <w:pPr>
-        <w:spacing w:line="360" w:lineRule="auto"/>
-        <w:ind w:firstLine="0"/>
-        <w:rPr>
-          <w:rFonts w:ascii="Calibri" w:eastAsia="Calibri" w:hAnsi="Calibri" w:cs="Calibri"/>
-          <w:sz w:val="24"/>
-          <w:szCs w:val="24"/>
-        </w:rPr>
-      </w:pPr>
-      <w:r>
-        <w:rPr>
-          <w:rFonts w:ascii="Calibri" w:eastAsia="Calibri" w:hAnsi="Calibri" w:cs="Calibri"/>
-          <w:sz w:val="24"/>
-          <w:szCs w:val="24"/>
-        </w:rPr>
-        <w:t>La consigna</w:t>
-      </w:r>
-      <w:r>
-        <w:rPr>
-          <w:rFonts w:ascii="Calibri" w:eastAsia="Calibri" w:hAnsi="Calibri" w:cs="Calibri"/>
-          <w:sz w:val="24"/>
-          <w:szCs w:val="24"/>
-        </w:rPr>
-        <w:t xml:space="preserve"> </w:t>
-      </w:r>
-      <w:r>
-        <w:rPr>
-          <w:rFonts w:ascii="Calibri" w:eastAsia="Calibri" w:hAnsi="Calibri" w:cs="Calibri"/>
-          <w:sz w:val="24"/>
-          <w:szCs w:val="24"/>
-        </w:rPr>
-        <w:t>y posterior desarrollo de código</w:t>
-      </w:r>
-      <w:r>
-        <w:rPr>
-          <w:rFonts w:ascii="Calibri" w:eastAsia="Calibri" w:hAnsi="Calibri" w:cs="Calibri"/>
-          <w:sz w:val="24"/>
-          <w:szCs w:val="24"/>
-        </w:rPr>
-        <w:t>,</w:t>
-      </w:r>
-      <w:r>
-        <w:rPr>
-          <w:rFonts w:ascii="Calibri" w:eastAsia="Calibri" w:hAnsi="Calibri" w:cs="Calibri"/>
-          <w:sz w:val="24"/>
-          <w:szCs w:val="24"/>
-        </w:rPr>
-        <w:t xml:space="preserve"> aplica conceptos de matemáticas, específicamente de teoría de conjuntos y lógica</w:t>
-      </w:r>
-      <w:r>
-        <w:rPr>
-          <w:rFonts w:ascii="Calibri" w:eastAsia="Calibri" w:hAnsi="Calibri" w:cs="Calibri"/>
-          <w:sz w:val="24"/>
-          <w:szCs w:val="24"/>
-        </w:rPr>
-        <w:t>.</w:t>
-      </w:r>
-    </w:p>
-    <w:p>
-      <w:pPr>
-        <w:spacing w:line="360" w:lineRule="auto"/>
-        <w:ind w:firstLine="0"/>
-        <w:rPr>
-          <w:rFonts w:ascii="Calibri" w:eastAsia="Calibri" w:hAnsi="Calibri" w:cs="Calibri"/>
-          <w:sz w:val="24"/>
-          <w:szCs w:val="24"/>
-        </w:rPr>
-      </w:pPr>
-    </w:p>
-    <w:p>
-      <w:pPr>
-        <w:pStyle w:val="Prrafodelista"/>
-        <w:numPr>
-          <w:ilvl w:val="0"/>
-          <w:numId w:val="28"/>
-        </w:numPr>
-        <w:spacing w:line="360" w:lineRule="auto"/>
-        <w:rPr>
-          <w:rFonts w:ascii="Calibri" w:eastAsia="Calibri" w:hAnsi="Calibri" w:cs="Calibri"/>
-          <w:b/>
-          <w:bCs/>
-          <w:sz w:val="24"/>
-          <w:szCs w:val="24"/>
-        </w:rPr>
-      </w:pPr>
-      <w:r>
-        <w:rPr>
-          <w:rFonts w:ascii="Calibri" w:eastAsia="Calibri" w:hAnsi="Calibri" w:cs="Calibri"/>
-          <w:b/>
-          <w:bCs/>
-          <w:sz w:val="24"/>
-          <w:szCs w:val="24"/>
-        </w:rPr>
-        <w:t>Teoría de Conjuntos</w:t>
-      </w:r>
-      <w:r>
-        <w:rPr>
-          <w:rFonts w:ascii="Calibri" w:eastAsia="Calibri" w:hAnsi="Calibri" w:cs="Calibri"/>
-          <w:b/>
-          <w:bCs/>
-          <w:sz w:val="24"/>
-          <w:szCs w:val="24"/>
-        </w:rPr>
-        <w:t>:</w:t>
-      </w:r>
-    </w:p>
-    <w:p>
-      <w:pPr>
-        <w:pStyle w:val="NormalWeb"/>
-        <w:numPr>
-          <w:ilvl w:val="1"/>
-          <w:numId w:val="29"/>
-        </w:numPr>
-        <w:spacing w:line="360" w:lineRule="auto"/>
-        <w:jc w:val="both"/>
-        <w:rPr>
-          <w:rFonts w:ascii="Calibri" w:hAnsi="Calibri" w:cs="Calibri"/>
-        </w:rPr>
-      </w:pPr>
-      <w:r>
-        <w:rPr>
-          <w:rFonts w:ascii="Calibri" w:hAnsi="Calibri" w:cs="Calibri"/>
-        </w:rPr>
-        <w:t xml:space="preserve">Los años de nacimiento </w:t>
-      </w:r>
-      <w:r>
-        <w:rPr>
-          <w:rFonts w:ascii="Calibri" w:hAnsi="Calibri" w:cs="Calibri"/>
-          <w:color w:val="E36C0A" w:themeColor="accent6" w:themeShade="BF"/>
-        </w:rPr>
-        <w:t xml:space="preserve">(anios) </w:t>
-      </w:r>
-      <w:r>
-        <w:rPr>
-          <w:rFonts w:ascii="Calibri" w:hAnsi="Calibri" w:cs="Calibri"/>
-        </w:rPr>
-        <w:t xml:space="preserve">y edades </w:t>
-      </w:r>
-      <w:r>
-        <w:rPr>
-          <w:rFonts w:ascii="Calibri" w:hAnsi="Calibri" w:cs="Calibri"/>
-          <w:color w:val="E36C0A" w:themeColor="accent6" w:themeShade="BF"/>
-        </w:rPr>
-        <w:t xml:space="preserve">(edades) </w:t>
-      </w:r>
-      <w:r>
-        <w:rPr>
-          <w:rFonts w:ascii="Calibri" w:hAnsi="Calibri" w:cs="Calibri"/>
-        </w:rPr>
-        <w:t>se tratan como conjuntos finitos.</w:t>
-      </w:r>
-    </w:p>
-    <w:p>
-      <w:pPr>
-        <w:pStyle w:val="NormalWeb"/>
-        <w:numPr>
-          <w:ilvl w:val="1"/>
-          <w:numId w:val="29"/>
-        </w:numPr>
-        <w:spacing w:line="360" w:lineRule="auto"/>
-        <w:jc w:val="both"/>
-        <w:rPr>
-          <w:rFonts w:ascii="Calibri" w:hAnsi="Calibri" w:cs="Calibri"/>
-        </w:rPr>
-      </w:pPr>
-      <w:r>
-        <w:rPr>
-          <w:rFonts w:ascii="Calibri" w:hAnsi="Calibri" w:cs="Calibri"/>
-          <w:color w:val="E36C0A" w:themeColor="accent6" w:themeShade="BF"/>
-        </w:rPr>
-        <w:t xml:space="preserve">producto_cartesiano </w:t>
-      </w:r>
-      <w:r>
-        <w:rPr>
-          <w:rFonts w:ascii="Calibri" w:hAnsi="Calibri" w:cs="Calibri"/>
-        </w:rPr>
-        <w:t>implementa el producto cartesiano</w:t>
-      </w:r>
-      <w:r>
-        <w:rPr>
-          <w:rFonts w:ascii="Calibri" w:hAnsi="Calibri" w:cs="Calibri"/>
-        </w:rPr>
-        <w:t xml:space="preserve"> </w:t>
-      </w:r>
-      <w:r>
-        <w:rPr>
-          <w:rFonts w:ascii="Calibri" w:hAnsi="Calibri" w:cs="Calibri"/>
-        </w:rPr>
-        <w:t xml:space="preserve">conjunto </w:t>
-      </w:r>
-      <w:r>
-        <w:rPr>
-          <w:rFonts w:ascii="Calibri" w:hAnsi="Calibri" w:cs="Calibri"/>
-        </w:rPr>
-        <w:t xml:space="preserve">A </w:t>
-      </w:r>
-      <w:proofErr w:type="gramStart"/>
-      <w:r>
-        <w:rPr>
-          <w:rFonts w:ascii="Calibri" w:hAnsi="Calibri" w:cs="Calibri"/>
-        </w:rPr>
-        <w:t xml:space="preserve">x </w:t>
-      </w:r>
-      <w:r>
-        <w:rPr>
-          <w:rFonts w:ascii="Calibri" w:hAnsi="Calibri" w:cs="Calibri"/>
-        </w:rPr>
-        <w:t xml:space="preserve"> conjunto</w:t>
-      </w:r>
-      <w:proofErr w:type="gramEnd"/>
-      <w:r>
-        <w:rPr>
-          <w:rFonts w:ascii="Calibri" w:hAnsi="Calibri" w:cs="Calibri"/>
-        </w:rPr>
-        <w:t xml:space="preserve"> </w:t>
-      </w:r>
-      <w:r>
-        <w:rPr>
-          <w:rFonts w:ascii="Calibri" w:hAnsi="Calibri" w:cs="Calibri"/>
-        </w:rPr>
-        <w:t xml:space="preserve">B, </w:t>
-      </w:r>
-      <w:r>
-        <w:rPr>
-          <w:rFonts w:ascii="Calibri" w:hAnsi="Calibri" w:cs="Calibri"/>
-        </w:rPr>
-        <w:t>generando todas las combinaciones de años y edades.</w:t>
-      </w:r>
-    </w:p>
-    <w:p>
-      <w:pPr>
-        <w:pStyle w:val="NormalWeb"/>
-        <w:numPr>
-          <w:ilvl w:val="1"/>
-          <w:numId w:val="29"/>
-        </w:numPr>
-        <w:spacing w:line="360" w:lineRule="auto"/>
-        <w:jc w:val="both"/>
-        <w:rPr>
-          <w:rFonts w:ascii="Calibri" w:hAnsi="Calibri" w:cs="Calibri"/>
-        </w:rPr>
-      </w:pPr>
-      <w:r>
-        <w:rPr>
-          <w:rFonts w:ascii="Calibri" w:hAnsi="Calibri" w:cs="Calibri"/>
-          <w:color w:val="E36C0A" w:themeColor="accent6" w:themeShade="BF"/>
-        </w:rPr>
-        <w:t xml:space="preserve">verificar_grupo_z </w:t>
-      </w:r>
-      <w:r>
-        <w:rPr>
-          <w:rFonts w:ascii="Calibri" w:hAnsi="Calibri" w:cs="Calibri"/>
-        </w:rPr>
-        <w:t>verifica si el conjunto de años es un subconjunto de los años posteriores a 2000.</w:t>
-      </w:r>
-    </w:p>
-    <w:p>
-      <w:pPr>
-        <w:pStyle w:val="Prrafodelista"/>
-        <w:numPr>
-          <w:ilvl w:val="1"/>
-          <w:numId w:val="29"/>
-        </w:numPr>
-        <w:spacing w:before="100" w:beforeAutospacing="1" w:after="100" w:afterAutospacing="1" w:line="360" w:lineRule="auto"/>
-        <w:jc w:val="both"/>
-        <w:rPr>
-          <w:rFonts w:ascii="Calibri" w:hAnsi="Calibri" w:cs="Calibri"/>
-          <w:sz w:val="24"/>
-          <w:szCs w:val="24"/>
-        </w:rPr>
-      </w:pPr>
-      <w:r>
-        <w:rPr>
-          <w:rFonts w:ascii="Calibri" w:hAnsi="Calibri" w:cs="Calibri"/>
-          <w:color w:val="E36C0A" w:themeColor="accent6" w:themeShade="BF"/>
-          <w:sz w:val="24"/>
-          <w:szCs w:val="24"/>
-        </w:rPr>
-        <w:t>cont_pares_impares</w:t>
-      </w:r>
-      <w:r>
-        <w:rPr>
-          <w:rFonts w:ascii="Calibri" w:hAnsi="Calibri" w:cs="Calibri"/>
-          <w:sz w:val="24"/>
-          <w:szCs w:val="24"/>
-        </w:rPr>
-        <w:t xml:space="preserve"> divide el conjunto de años en subconjuntos </w:t>
-      </w:r>
-      <w:proofErr w:type="gramStart"/>
-      <w:r>
-        <w:rPr>
-          <w:rFonts w:ascii="Calibri" w:hAnsi="Calibri" w:cs="Calibri"/>
-          <w:sz w:val="24"/>
-          <w:szCs w:val="24"/>
-        </w:rPr>
-        <w:t>disjuntos</w:t>
-      </w:r>
-      <w:r>
-        <w:rPr>
-          <w:rFonts w:ascii="Calibri" w:hAnsi="Calibri" w:cs="Calibri"/>
-          <w:sz w:val="24"/>
-          <w:szCs w:val="24"/>
-        </w:rPr>
-        <w:t>(</w:t>
-      </w:r>
-      <w:proofErr w:type="gramEnd"/>
-      <w:r>
-        <w:rPr>
-          <w:rFonts w:ascii="Calibri" w:hAnsi="Calibri" w:cs="Calibri"/>
-          <w:sz w:val="24"/>
-          <w:szCs w:val="24"/>
-        </w:rPr>
-        <w:t>no tienen elementos en común)</w:t>
-      </w:r>
-      <w:r>
-        <w:rPr>
-          <w:rFonts w:ascii="Calibri" w:hAnsi="Calibri" w:cs="Calibri"/>
-          <w:sz w:val="24"/>
-          <w:szCs w:val="24"/>
-        </w:rPr>
-        <w:t xml:space="preserve"> (pares e impares) y calcula sus cardinalidades.</w:t>
-      </w:r>
-    </w:p>
-    <w:p>
-      <w:pPr>
-        <w:pStyle w:val="Prrafodelista"/>
-        <w:spacing w:before="100" w:beforeAutospacing="1" w:after="100" w:afterAutospacing="1" w:line="360" w:lineRule="auto"/>
-        <w:ind w:firstLine="0"/>
-        <w:jc w:val="both"/>
-        <w:rPr>
-          <w:rFonts w:ascii="Calibri" w:hAnsi="Calibri" w:cs="Calibri"/>
-          <w:sz w:val="24"/>
-          <w:szCs w:val="24"/>
-        </w:rPr>
-      </w:pPr>
-    </w:p>
-    <w:p>
-      <w:pPr>
-        <w:pStyle w:val="Prrafodelista"/>
-        <w:numPr>
-          <w:ilvl w:val="0"/>
-          <w:numId w:val="28"/>
-        </w:numPr>
-        <w:spacing w:before="100" w:beforeAutospacing="1" w:after="100" w:afterAutospacing="1" w:line="360" w:lineRule="auto"/>
-        <w:jc w:val="both"/>
-        <w:rPr>
-          <w:rFonts w:ascii="Calibri" w:hAnsi="Calibri" w:cs="Calibri"/>
-          <w:b/>
-          <w:bCs/>
-          <w:sz w:val="24"/>
-          <w:szCs w:val="24"/>
-        </w:rPr>
-      </w:pPr>
-      <w:r>
-        <w:rPr>
-          <w:rFonts w:ascii="Calibri" w:hAnsi="Calibri" w:cs="Calibri"/>
-          <w:b/>
-          <w:bCs/>
-          <w:sz w:val="24"/>
-          <w:szCs w:val="24"/>
-        </w:rPr>
-        <w:t>Lógica:</w:t>
-      </w:r>
-    </w:p>
-    <w:p>
-      <w:pPr>
-        <w:pStyle w:val="Prrafodelista"/>
-        <w:spacing w:line="360" w:lineRule="auto"/>
-        <w:ind w:left="775" w:firstLine="0"/>
-        <w:jc w:val="both"/>
-        <w:rPr>
-          <w:rFonts w:ascii="Calibri" w:hAnsi="Calibri" w:cs="Calibri"/>
-          <w:color w:val="E36C0A" w:themeColor="accent6" w:themeShade="BF"/>
-          <w:sz w:val="24"/>
-          <w:szCs w:val="24"/>
-        </w:rPr>
-      </w:pPr>
-      <w:r>
-        <w:rPr>
-          <w:rFonts w:ascii="Calibri" w:hAnsi="Calibri" w:cs="Calibri"/>
-          <w:color w:val="E36C0A" w:themeColor="accent6" w:themeShade="BF"/>
-          <w:sz w:val="24"/>
-          <w:szCs w:val="24"/>
-        </w:rPr>
-        <w:t>ingreso_anio_nacimiento()</w:t>
-      </w:r>
-    </w:p>
-    <w:p>
-      <w:pPr>
-        <w:pStyle w:val="Prrafodelista"/>
-        <w:spacing w:line="360" w:lineRule="auto"/>
-        <w:ind w:firstLine="0"/>
-        <w:jc w:val="both"/>
-        <w:rPr>
-          <w:rFonts w:ascii="Calibri" w:hAnsi="Calibri" w:cs="Calibri"/>
-          <w:sz w:val="24"/>
-          <w:szCs w:val="24"/>
-        </w:rPr>
-      </w:pPr>
-      <w:r>
-        <w:rPr>
-          <w:rFonts w:ascii="Calibri" w:hAnsi="Calibri" w:cs="Calibri"/>
-          <w:sz w:val="24"/>
-          <w:szCs w:val="24"/>
-        </w:rPr>
-        <w:t>Esta función solicita años de nacimiento y valida las entradas. Las condiciones lógicas son:</w:t>
-      </w:r>
-    </w:p>
-    <w:p>
-      <w:pPr>
-        <w:pStyle w:val="Prrafodelista"/>
-        <w:spacing w:line="360" w:lineRule="auto"/>
-        <w:ind w:firstLine="0"/>
-        <w:jc w:val="both"/>
-        <w:rPr>
-          <w:rFonts w:ascii="Calibri" w:hAnsi="Calibri" w:cs="Calibri"/>
-          <w:sz w:val="24"/>
-          <w:szCs w:val="24"/>
-        </w:rPr>
-      </w:pPr>
-      <w:r>
-        <w:rPr>
-          <w:rFonts w:ascii="Calibri" w:hAnsi="Calibri" w:cs="Calibri"/>
-          <w:b/>
-          <w:bCs/>
-          <w:sz w:val="24"/>
-          <w:szCs w:val="24"/>
-        </w:rPr>
-        <w:t>Condición para aceptar un año ingresado</w:t>
-      </w:r>
-      <w:r>
-        <w:rPr>
-          <w:rFonts w:ascii="Calibri" w:hAnsi="Calibri" w:cs="Calibri"/>
-          <w:sz w:val="24"/>
-          <w:szCs w:val="24"/>
-        </w:rPr>
-        <w:t>:</w:t>
-      </w:r>
-    </w:p>
-    <w:p>
-      <w:pPr>
-        <w:pStyle w:val="Prrafodelista"/>
-        <w:numPr>
-          <w:ilvl w:val="1"/>
-          <w:numId w:val="31"/>
-        </w:numPr>
-        <w:spacing w:line="360" w:lineRule="auto"/>
-        <w:jc w:val="both"/>
-        <w:rPr>
-          <w:rFonts w:ascii="Calibri" w:hAnsi="Calibri" w:cs="Calibri"/>
-          <w:sz w:val="24"/>
-          <w:szCs w:val="24"/>
-        </w:rPr>
-      </w:pPr>
-      <w:r>
-        <w:rPr>
-          <w:rFonts w:ascii="Calibri" w:hAnsi="Calibri" w:cs="Calibri"/>
-          <w:sz w:val="24"/>
-          <w:szCs w:val="24"/>
-        </w:rPr>
-        <w:t>"El valor ingresado es un número entero Y el año no está en la lista de años previos Y el año es mayor o igual a 1900 Y menor o igual a 2025."</w:t>
-      </w:r>
-    </w:p>
-    <w:p>
-      <w:pPr>
-        <w:pStyle w:val="Prrafodelista"/>
-        <w:spacing w:line="360" w:lineRule="auto"/>
-        <w:ind w:left="1440" w:firstLine="0"/>
-        <w:jc w:val="both"/>
-        <w:rPr>
-          <w:rFonts w:ascii="Calibri" w:hAnsi="Calibri" w:cs="Calibri"/>
-          <w:sz w:val="24"/>
-          <w:szCs w:val="24"/>
-        </w:rPr>
-      </w:pPr>
-    </w:p>
-    <w:p>
-      <w:pPr>
-        <w:spacing w:line="360" w:lineRule="auto"/>
-        <w:jc w:val="both"/>
-        <w:rPr>
-          <w:rFonts w:ascii="Calibri" w:hAnsi="Calibri" w:cs="Calibri"/>
-          <w:color w:val="E36C0A" w:themeColor="accent6" w:themeShade="BF"/>
-          <w:sz w:val="24"/>
-          <w:szCs w:val="24"/>
-        </w:rPr>
-      </w:pPr>
-      <w:r>
-        <w:rPr>
-          <w:rFonts w:ascii="Calibri" w:hAnsi="Calibri" w:cs="Calibri"/>
-          <w:color w:val="E36C0A" w:themeColor="accent6" w:themeShade="BF"/>
-          <w:sz w:val="24"/>
-          <w:szCs w:val="24"/>
-        </w:rPr>
-        <w:t>cont_pares_impares(anios)</w:t>
-      </w:r>
-    </w:p>
-    <w:p>
-      <w:pPr>
-        <w:pStyle w:val="Prrafodelista"/>
-        <w:spacing w:line="360" w:lineRule="auto"/>
-        <w:ind w:firstLine="0"/>
-        <w:jc w:val="both"/>
-        <w:rPr>
-          <w:rFonts w:ascii="Calibri" w:hAnsi="Calibri" w:cs="Calibri"/>
-          <w:sz w:val="24"/>
-          <w:szCs w:val="24"/>
-        </w:rPr>
-      </w:pPr>
-      <w:r>
-        <w:rPr>
-          <w:rFonts w:ascii="Calibri" w:hAnsi="Calibri" w:cs="Calibri"/>
-          <w:sz w:val="24"/>
-          <w:szCs w:val="24"/>
-        </w:rPr>
-        <w:t>Esta función cuenta años pares e impares. La condición lógica determina si un año es par o impar.</w:t>
-      </w:r>
-    </w:p>
-    <w:p>
-      <w:pPr>
-        <w:pStyle w:val="Prrafodelista"/>
-        <w:spacing w:line="360" w:lineRule="auto"/>
-        <w:ind w:firstLine="0"/>
-        <w:jc w:val="both"/>
-        <w:rPr>
-          <w:rFonts w:ascii="Calibri" w:hAnsi="Calibri" w:cs="Calibri"/>
-          <w:sz w:val="24"/>
-          <w:szCs w:val="24"/>
-        </w:rPr>
-      </w:pPr>
-      <w:r>
-        <w:rPr>
-          <w:rFonts w:ascii="Calibri" w:hAnsi="Calibri" w:cs="Calibri"/>
-          <w:b/>
-          <w:bCs/>
-          <w:sz w:val="24"/>
-          <w:szCs w:val="24"/>
-        </w:rPr>
-        <w:t>Condición para clasificar un año</w:t>
-      </w:r>
-      <w:r>
-        <w:rPr>
-          <w:rFonts w:ascii="Calibri" w:hAnsi="Calibri" w:cs="Calibri"/>
-          <w:sz w:val="24"/>
-          <w:szCs w:val="24"/>
-        </w:rPr>
-        <w:t xml:space="preserve">: </w:t>
-      </w:r>
-    </w:p>
-    <w:p>
-      <w:pPr>
-        <w:pStyle w:val="Prrafodelista"/>
-        <w:numPr>
-          <w:ilvl w:val="0"/>
-          <w:numId w:val="41"/>
-        </w:numPr>
-        <w:spacing w:line="360" w:lineRule="auto"/>
-        <w:jc w:val="both"/>
-        <w:rPr>
-          <w:rFonts w:ascii="Calibri" w:hAnsi="Calibri" w:cs="Calibri"/>
-          <w:sz w:val="24"/>
-          <w:szCs w:val="24"/>
-        </w:rPr>
-      </w:pPr>
-      <w:r>
-        <w:rPr>
-          <w:rFonts w:ascii="Calibri" w:hAnsi="Calibri" w:cs="Calibri"/>
-          <w:sz w:val="24"/>
-          <w:szCs w:val="24"/>
-        </w:rPr>
-        <w:t>"Si el año es divisible por 2 (es decir, el resto de dividirlo por 2 es 0), entonces es par; de lo contrario, es impar."</w:t>
-      </w:r>
-    </w:p>
-    <w:p>
-      <w:pPr>
-        <w:spacing w:line="360" w:lineRule="auto"/>
-        <w:jc w:val="both"/>
-        <w:rPr>
-          <w:rFonts w:ascii="Calibri" w:hAnsi="Calibri" w:cs="Calibri"/>
-          <w:color w:val="E36C0A" w:themeColor="accent6" w:themeShade="BF"/>
-          <w:sz w:val="24"/>
-          <w:szCs w:val="24"/>
-        </w:rPr>
-      </w:pPr>
-      <w:r>
-        <w:rPr>
-          <w:rFonts w:ascii="Calibri" w:hAnsi="Calibri" w:cs="Calibri"/>
-          <w:b/>
-          <w:bCs/>
-          <w:sz w:val="24"/>
-          <w:szCs w:val="24"/>
-        </w:rPr>
-        <w:lastRenderedPageBreak/>
-        <w:t xml:space="preserve"> </w:t>
-      </w:r>
-      <w:r>
-        <w:rPr>
-          <w:rFonts w:ascii="Calibri" w:hAnsi="Calibri" w:cs="Calibri"/>
-          <w:color w:val="E36C0A" w:themeColor="accent6" w:themeShade="BF"/>
-          <w:sz w:val="24"/>
-          <w:szCs w:val="24"/>
-        </w:rPr>
-        <w:t>verificar_grupo_z(anios)</w:t>
-      </w:r>
-    </w:p>
-    <w:p>
-      <w:pPr>
-        <w:spacing w:line="360" w:lineRule="auto"/>
-        <w:jc w:val="both"/>
-        <w:rPr>
-          <w:rFonts w:ascii="Calibri" w:hAnsi="Calibri" w:cs="Calibri"/>
-          <w:sz w:val="24"/>
-          <w:szCs w:val="24"/>
-        </w:rPr>
-      </w:pPr>
-      <w:r>
-        <w:rPr>
-          <w:rFonts w:ascii="Calibri" w:hAnsi="Calibri" w:cs="Calibri"/>
-          <w:sz w:val="24"/>
-          <w:szCs w:val="24"/>
-        </w:rPr>
-        <w:t>Esta función verifica si todos los años son posteriores al 2000 (Generación Z).</w:t>
-      </w:r>
-    </w:p>
-    <w:p>
-      <w:pPr>
-        <w:pStyle w:val="Prrafodelista"/>
-        <w:spacing w:line="360" w:lineRule="auto"/>
-        <w:ind w:firstLine="0"/>
-        <w:jc w:val="both"/>
-        <w:rPr>
-          <w:rFonts w:ascii="Calibri" w:hAnsi="Calibri" w:cs="Calibri"/>
-          <w:sz w:val="24"/>
-          <w:szCs w:val="24"/>
-        </w:rPr>
-      </w:pPr>
-      <w:r>
-        <w:rPr>
-          <w:rFonts w:ascii="Calibri" w:hAnsi="Calibri" w:cs="Calibri"/>
-          <w:b/>
-          <w:bCs/>
-          <w:sz w:val="24"/>
-          <w:szCs w:val="24"/>
-        </w:rPr>
-        <w:t>Condición para ser Generación Z</w:t>
-      </w:r>
-      <w:r>
-        <w:rPr>
-          <w:rFonts w:ascii="Calibri" w:hAnsi="Calibri" w:cs="Calibri"/>
-          <w:sz w:val="24"/>
-          <w:szCs w:val="24"/>
-        </w:rPr>
-        <w:t xml:space="preserve">: </w:t>
-      </w:r>
-    </w:p>
-    <w:p>
-      <w:pPr>
-        <w:pStyle w:val="Prrafodelista"/>
-        <w:spacing w:line="360" w:lineRule="auto"/>
-        <w:ind w:left="2160" w:firstLine="0"/>
-        <w:jc w:val="both"/>
-        <w:rPr>
-          <w:rFonts w:ascii="Calibri" w:hAnsi="Calibri" w:cs="Calibri"/>
-          <w:sz w:val="24"/>
-          <w:szCs w:val="24"/>
-        </w:rPr>
-      </w:pPr>
-      <w:r>
-        <w:rPr>
-          <w:rFonts w:ascii="Calibri" w:hAnsi="Calibri" w:cs="Calibri"/>
-          <w:sz w:val="24"/>
-          <w:szCs w:val="24"/>
-        </w:rPr>
-        <w:t>"Todos los años de la lista deben ser mayores a 2000."</w:t>
-      </w:r>
-    </w:p>
-    <w:p>
-      <w:pPr>
-        <w:spacing w:line="360" w:lineRule="auto"/>
-        <w:jc w:val="both"/>
-        <w:rPr>
-          <w:rFonts w:ascii="Calibri" w:hAnsi="Calibri" w:cs="Calibri"/>
-          <w:sz w:val="24"/>
-          <w:szCs w:val="24"/>
-        </w:rPr>
-      </w:pPr>
-      <w:r>
-        <w:rPr>
-          <w:rFonts w:ascii="Calibri" w:hAnsi="Calibri" w:cs="Calibri"/>
-          <w:sz w:val="24"/>
-          <w:szCs w:val="24"/>
-        </w:rPr>
-        <w:t>Equivalente: "No debe existir ningún año en la lista que sea menor o igual a 2000."</w:t>
-      </w:r>
-    </w:p>
-    <w:p>
-      <w:pPr>
-        <w:pStyle w:val="Prrafodelista"/>
-        <w:spacing w:line="360" w:lineRule="auto"/>
-        <w:jc w:val="both"/>
-        <w:rPr>
-          <w:rFonts w:ascii="Calibri" w:hAnsi="Calibri" w:cs="Calibri"/>
-          <w:b/>
-          <w:bCs/>
-          <w:sz w:val="24"/>
-          <w:szCs w:val="24"/>
-        </w:rPr>
-      </w:pPr>
-    </w:p>
-    <w:p>
-      <w:pPr>
-        <w:spacing w:line="360" w:lineRule="auto"/>
-        <w:jc w:val="both"/>
-        <w:rPr>
-          <w:rFonts w:ascii="Calibri" w:hAnsi="Calibri" w:cs="Calibri"/>
-          <w:color w:val="E36C0A" w:themeColor="accent6" w:themeShade="BF"/>
-          <w:sz w:val="24"/>
-          <w:szCs w:val="24"/>
-        </w:rPr>
-      </w:pPr>
-      <w:r>
-        <w:rPr>
-          <w:rFonts w:ascii="Calibri" w:hAnsi="Calibri" w:cs="Calibri"/>
-          <w:color w:val="E36C0A" w:themeColor="accent6" w:themeShade="BF"/>
-          <w:sz w:val="24"/>
-          <w:szCs w:val="24"/>
-        </w:rPr>
-        <w:t>es_bisiesto(anio)</w:t>
-      </w:r>
-    </w:p>
-    <w:p>
-      <w:pPr>
-        <w:pStyle w:val="Prrafodelista"/>
-        <w:spacing w:line="360" w:lineRule="auto"/>
-        <w:jc w:val="both"/>
-        <w:rPr>
-          <w:rFonts w:ascii="Calibri" w:hAnsi="Calibri" w:cs="Calibri"/>
-          <w:sz w:val="24"/>
-          <w:szCs w:val="24"/>
-        </w:rPr>
-      </w:pPr>
-      <w:r>
-        <w:rPr>
-          <w:rFonts w:ascii="Calibri" w:hAnsi="Calibri" w:cs="Calibri"/>
-          <w:sz w:val="24"/>
-          <w:szCs w:val="24"/>
-        </w:rPr>
-        <w:t>Esta función determina si un año es bisiesto.</w:t>
-      </w:r>
-    </w:p>
-    <w:p>
-      <w:pPr>
-        <w:pStyle w:val="Prrafodelista"/>
-        <w:spacing w:line="360" w:lineRule="auto"/>
-        <w:ind w:firstLine="0"/>
-        <w:jc w:val="both"/>
-        <w:rPr>
-          <w:rFonts w:ascii="Calibri" w:hAnsi="Calibri" w:cs="Calibri"/>
-          <w:sz w:val="24"/>
-          <w:szCs w:val="24"/>
-        </w:rPr>
-      </w:pPr>
-      <w:r>
-        <w:rPr>
-          <w:rFonts w:ascii="Calibri" w:hAnsi="Calibri" w:cs="Calibri"/>
-          <w:b/>
-          <w:bCs/>
-          <w:sz w:val="24"/>
-          <w:szCs w:val="24"/>
-        </w:rPr>
-        <w:t>Condición para que un año sea bisiesto</w:t>
-      </w:r>
-      <w:r>
-        <w:rPr>
-          <w:rFonts w:ascii="Calibri" w:hAnsi="Calibri" w:cs="Calibri"/>
-          <w:sz w:val="24"/>
-          <w:szCs w:val="24"/>
-        </w:rPr>
-        <w:t xml:space="preserve">: </w:t>
-      </w:r>
-    </w:p>
-    <w:p>
-      <w:pPr>
-        <w:pStyle w:val="Prrafodelista"/>
-        <w:numPr>
-          <w:ilvl w:val="0"/>
-          <w:numId w:val="41"/>
-        </w:numPr>
-        <w:spacing w:line="360" w:lineRule="auto"/>
-        <w:jc w:val="both"/>
-        <w:rPr>
-          <w:rFonts w:ascii="Calibri" w:hAnsi="Calibri" w:cs="Calibri"/>
-          <w:sz w:val="24"/>
-          <w:szCs w:val="24"/>
-        </w:rPr>
-      </w:pPr>
-      <w:r>
-        <w:rPr>
-          <w:rFonts w:ascii="Calibri" w:hAnsi="Calibri" w:cs="Calibri"/>
-          <w:sz w:val="24"/>
-          <w:szCs w:val="24"/>
-        </w:rPr>
-        <w:t>"El año es bisiesto si es divisible por 4 Y no es divisible por 100, O si es divisible por 400."</w:t>
-      </w:r>
-    </w:p>
-    <w:p>
-      <w:pPr>
-        <w:spacing w:line="360" w:lineRule="auto"/>
-        <w:ind w:firstLine="0"/>
-        <w:jc w:val="both"/>
-        <w:rPr>
-          <w:rFonts w:ascii="Calibri" w:hAnsi="Calibri" w:cs="Calibri"/>
-          <w:b/>
-          <w:bCs/>
-          <w:sz w:val="24"/>
-          <w:szCs w:val="24"/>
-        </w:rPr>
-      </w:pPr>
-    </w:p>
-    <w:p>
-      <w:pPr>
-        <w:spacing w:line="360" w:lineRule="auto"/>
-        <w:jc w:val="both"/>
-        <w:rPr>
-          <w:rFonts w:ascii="Calibri" w:hAnsi="Calibri" w:cs="Calibri"/>
-          <w:sz w:val="24"/>
-          <w:szCs w:val="24"/>
-        </w:rPr>
-      </w:pPr>
-      <w:r>
-        <w:rPr>
-          <w:rFonts w:ascii="Calibri" w:hAnsi="Calibri" w:cs="Calibri"/>
-          <w:color w:val="E36C0A" w:themeColor="accent6" w:themeShade="BF"/>
-          <w:sz w:val="24"/>
-          <w:szCs w:val="24"/>
-        </w:rPr>
-        <w:t>verificar_bisiesto(anios)</w:t>
-      </w:r>
-    </w:p>
-    <w:p>
-      <w:pPr>
-        <w:pStyle w:val="Prrafodelista"/>
-        <w:spacing w:line="360" w:lineRule="auto"/>
-        <w:jc w:val="both"/>
-        <w:rPr>
-          <w:rFonts w:ascii="Calibri" w:hAnsi="Calibri" w:cs="Calibri"/>
-          <w:sz w:val="24"/>
-          <w:szCs w:val="24"/>
-        </w:rPr>
-      </w:pPr>
-      <w:r>
-        <w:rPr>
-          <w:rFonts w:ascii="Calibri" w:hAnsi="Calibri" w:cs="Calibri"/>
-          <w:sz w:val="24"/>
-          <w:szCs w:val="24"/>
-        </w:rPr>
-        <w:t>Esta función verifica si hay al menos un año bisiesto en la lista.</w:t>
-      </w:r>
-    </w:p>
-    <w:p>
-      <w:pPr>
-        <w:pStyle w:val="Prrafodelista"/>
-        <w:spacing w:line="360" w:lineRule="auto"/>
-        <w:ind w:firstLine="0"/>
-        <w:jc w:val="both"/>
-        <w:rPr>
-          <w:rFonts w:ascii="Calibri" w:hAnsi="Calibri" w:cs="Calibri"/>
-          <w:sz w:val="24"/>
-          <w:szCs w:val="24"/>
-        </w:rPr>
-      </w:pPr>
-      <w:r>
-        <w:rPr>
-          <w:rFonts w:ascii="Calibri" w:hAnsi="Calibri" w:cs="Calibri"/>
-          <w:b/>
-          <w:bCs/>
-          <w:sz w:val="24"/>
-          <w:szCs w:val="24"/>
-        </w:rPr>
-        <w:t>Condición para imprimir un mensaje</w:t>
-      </w:r>
-      <w:r>
-        <w:rPr>
-          <w:rFonts w:ascii="Calibri" w:hAnsi="Calibri" w:cs="Calibri"/>
-          <w:sz w:val="24"/>
-          <w:szCs w:val="24"/>
-        </w:rPr>
-        <w:t xml:space="preserve">: </w:t>
-      </w:r>
-    </w:p>
-    <w:p>
-      <w:pPr>
-        <w:pStyle w:val="Prrafodelista"/>
-        <w:numPr>
-          <w:ilvl w:val="0"/>
-          <w:numId w:val="41"/>
-        </w:numPr>
-        <w:spacing w:line="360" w:lineRule="auto"/>
-        <w:jc w:val="both"/>
-        <w:rPr>
-          <w:rFonts w:ascii="Calibri" w:hAnsi="Calibri" w:cs="Calibri"/>
-          <w:sz w:val="24"/>
-          <w:szCs w:val="24"/>
-        </w:rPr>
-      </w:pPr>
-      <w:r>
-        <w:rPr>
-          <w:rFonts w:ascii="Calibri" w:hAnsi="Calibri" w:cs="Calibri"/>
-          <w:sz w:val="24"/>
-          <w:szCs w:val="24"/>
-        </w:rPr>
-        <w:t>"Si existe al menos un año en la lista que sea bisiesto, entonces imprime 'Tenemos un año especial'."</w:t>
-      </w:r>
-    </w:p>
-    <w:p>
-      <w:pPr>
-        <w:spacing w:line="360" w:lineRule="auto"/>
-        <w:ind w:firstLine="0"/>
-        <w:jc w:val="both"/>
-        <w:rPr>
-          <w:rFonts w:ascii="Calibri" w:hAnsi="Calibri" w:cs="Calibri"/>
-          <w:b/>
-          <w:bCs/>
-          <w:sz w:val="24"/>
-          <w:szCs w:val="24"/>
-        </w:rPr>
-      </w:pPr>
-    </w:p>
-    <w:p>
-      <w:pPr>
-        <w:spacing w:before="100" w:beforeAutospacing="1" w:after="100" w:afterAutospacing="1" w:line="360" w:lineRule="auto"/>
-        <w:jc w:val="both"/>
-        <w:rPr>
-          <w:rFonts w:ascii="Calibri" w:hAnsi="Calibri" w:cs="Calibri"/>
-          <w:sz w:val="24"/>
-          <w:szCs w:val="24"/>
-        </w:rPr>
-      </w:pPr>
-    </w:p>
-    <w:p>
-      <w:pPr>
-        <w:pStyle w:val="NormalWeb"/>
-        <w:spacing w:line="360" w:lineRule="auto"/>
-        <w:ind w:left="360"/>
-        <w:jc w:val="both"/>
-        <w:rPr>
-          <w:rFonts w:ascii="Calibri" w:hAnsi="Calibri" w:cs="Calibri"/>
-        </w:rPr>
-      </w:pPr>
-    </w:p>
-    <w:p>
-      <w:pPr>
-        <w:pStyle w:val="NormalWeb"/>
-        <w:ind w:left="720"/>
-      </w:pPr>
-    </w:p>
-    <w:p>
-      <w:pPr>
-        <w:pStyle w:val="Prrafodelista"/>
-        <w:spacing w:line="360" w:lineRule="auto"/>
-        <w:ind w:firstLine="0"/>
-        <w:rPr>
-          <w:rFonts w:ascii="Calibri" w:eastAsia="Calibri" w:hAnsi="Calibri" w:cs="Calibri"/>
-          <w:b/>
-          <w:bCs/>
-          <w:sz w:val="24"/>
-          <w:szCs w:val="24"/>
-        </w:rPr>
-      </w:pPr>
-    </w:p>
-    <w:p>
-      <w:pPr>
-        <w:spacing w:line="360" w:lineRule="auto"/>
-        <w:ind w:firstLine="0"/>
-        <w:rPr>
-          <w:rFonts w:ascii="Calibri" w:eastAsia="Calibri" w:hAnsi="Calibri" w:cs="Calibri"/>
-          <w:sz w:val="24"/>
-          <w:szCs w:val="24"/>
-        </w:rPr>
-      </w:pPr>
     </w:p>
     <w:p>
       <w:pPr>
@@ -6489,78 +5909,18 @@
         <w:ind w:firstLine="0"/>
         <w:rPr>
           <w:rFonts w:ascii="Calibri" w:eastAsia="Calibri" w:hAnsi="Calibri" w:cs="Calibri"/>
-          <w:sz w:val="24"/>
-          <w:szCs w:val="24"/>
-        </w:rPr>
-      </w:pPr>
-    </w:p>
-    <w:p>
-      <w:pPr>
-        <w:spacing w:line="276" w:lineRule="auto"/>
-        <w:ind w:firstLine="0"/>
-        <w:rPr>
-          <w:rFonts w:ascii="Calibri" w:eastAsia="Calibri" w:hAnsi="Calibri" w:cs="Calibri"/>
-          <w:b/>
-          <w:sz w:val="24"/>
-          <w:szCs w:val="24"/>
-        </w:rPr>
-      </w:pPr>
-    </w:p>
-    <w:p>
-      <w:pPr>
-        <w:spacing w:line="276" w:lineRule="auto"/>
-        <w:ind w:firstLine="0"/>
-        <w:rPr>
-          <w:rFonts w:ascii="Calibri" w:eastAsia="Calibri" w:hAnsi="Calibri" w:cs="Calibri"/>
-          <w:b/>
-          <w:sz w:val="24"/>
-          <w:szCs w:val="24"/>
-        </w:rPr>
-      </w:pPr>
-    </w:p>
-    <w:p>
-      <w:pPr>
-        <w:spacing w:line="276" w:lineRule="auto"/>
-        <w:ind w:firstLine="0"/>
-        <w:rPr>
-          <w:rFonts w:ascii="Calibri" w:eastAsia="Calibri" w:hAnsi="Calibri" w:cs="Calibri"/>
-          <w:b/>
-          <w:sz w:val="24"/>
-          <w:szCs w:val="24"/>
-        </w:rPr>
-      </w:pPr>
-    </w:p>
-    <w:p>
-      <w:pPr>
-        <w:spacing w:line="276" w:lineRule="auto"/>
-        <w:ind w:firstLine="0"/>
-        <w:rPr>
-          <w:rFonts w:ascii="Calibri" w:eastAsia="Calibri" w:hAnsi="Calibri" w:cs="Calibri"/>
-          <w:b/>
-          <w:sz w:val="24"/>
-          <w:szCs w:val="24"/>
-        </w:rPr>
-      </w:pPr>
-    </w:p>
-    <w:p>
-      <w:pPr>
-        <w:spacing w:line="276" w:lineRule="auto"/>
-        <w:ind w:firstLine="0"/>
-        <w:rPr>
-          <w:rFonts w:ascii="Calibri" w:eastAsia="Calibri" w:hAnsi="Calibri" w:cs="Calibri"/>
-          <w:b/>
-          <w:sz w:val="24"/>
-          <w:szCs w:val="24"/>
-        </w:rPr>
-      </w:pPr>
-      <w:r>
-        <w:rPr>
-          <w:rFonts w:ascii="Calibri" w:eastAsia="Calibri" w:hAnsi="Calibri" w:cs="Calibri"/>
-          <w:b/>
-          <w:sz w:val="24"/>
-          <w:szCs w:val="24"/>
-        </w:rPr>
-        <w:lastRenderedPageBreak/>
+          <w:b/>
+          <w:sz w:val="24"/>
+          <w:szCs w:val="24"/>
+        </w:rPr>
+      </w:pPr>
+      <w:r>
+        <w:rPr>
+          <w:rFonts w:ascii="Calibri" w:eastAsia="Calibri" w:hAnsi="Calibri" w:cs="Calibri"/>
+          <w:b/>
+          <w:sz w:val="24"/>
+          <w:szCs w:val="24"/>
+        </w:rPr>
         <w:t>Parte 3 – Video de Presentación</w:t>
       </w:r>
     </w:p>
@@ -7057,7 +6417,6 @@
           <w:sz w:val="28"/>
           <w:szCs w:val="28"/>
         </w:rPr>
-        <w:lastRenderedPageBreak/>
         <w:t>Conclusión</w:t>
       </w:r>
     </w:p>
@@ -7108,7 +6467,17 @@
           <w:sz w:val="24"/>
           <w:szCs w:val="24"/>
         </w:rPr>
-        <w:t>Este trabajo integrador ha permitido consolidar los conocimientos de matemática y programación, uniendo la teoría de conjuntos y la lógica proposicional con las herramientas prácticas de Python, como estructuras condicionales, repetitivas y funciones. A través del desarrollo del ejercicio propuesto, se lograron aplicar estos conceptos para resolver problemas concretos, como el procesamiento de años de nacimiento, la clasificación de grupos y la identificación de años bisiestos, demostrando la relevancia de integrar ambas disciplinas para abordar desafíos de manera eficiente y estructurada.</w:t>
+        <w:t xml:space="preserve">Este trabajo integrador ha permitido consolidar los conocimientos de matemática y programación, uniendo la teoría de conjuntos y la lógica proposicional con las herramientas prácticas de Python, como estructuras condicionales, repetitivas y funciones. A través del desarrollo del ejercicio propuesto, se lograron aplicar estos conceptos para resolver problemas concretos, como el procesamiento de años de nacimiento, la clasificación de grupos y la </w:t>
+      </w:r>
+      <w:r>
+        <w:rPr>
+          <w:rFonts w:ascii="Calibri" w:eastAsia="Calibri" w:hAnsi="Calibri" w:cs="Calibri"/>
+          <w:color w:val="000000" w:themeColor="text1"/>
+          <w:sz w:val="24"/>
+          <w:szCs w:val="24"/>
+        </w:rPr>
+        <w:lastRenderedPageBreak/>
+        <w:t>identificación de años bisiestos, demostrando la relevancia de integrar ambas disciplinas para abordar desafíos de manera eficiente y estructurada.</w:t>
       </w:r>
     </w:p>
     <w:p>
@@ -7319,7 +6688,6 @@
           <w:sz w:val="28"/>
           <w:szCs w:val="28"/>
         </w:rPr>
-        <w:lastRenderedPageBreak/>
         <w:t xml:space="preserve">Referencias: </w:t>
       </w:r>
     </w:p>
@@ -12347,6 +11715,119 @@
     </w:lvl>
   </w:abstractNum>
   <w:abstractNum w:abstractNumId="33" w15:restartNumberingAfterBreak="0">
+    <w:nsid w:val="6D325459"/>
+    <w:multiLevelType w:val="hybridMultilevel"/>
+    <w:tmpl w:val="3E0A95B6"/>
+    <w:lvl w:ilvl="0" w:tplc="2C0A0001">
+      <w:start w:val="1"/>
+      <w:numFmt w:val="bullet"/>
+      <w:lvlText w:val=""/>
+      <w:lvlJc w:val="left"/>
+      <w:pPr>
+        <w:ind w:left="862" w:hanging="360"/>
+      </w:pPr>
+      <w:rPr>
+        <w:rFonts w:ascii="Symbol" w:hAnsi="Symbol" w:hint="default"/>
+      </w:rPr>
+    </w:lvl>
+    <w:lvl w:ilvl="1" w:tplc="2C0A0003" w:tentative="1">
+      <w:start w:val="1"/>
+      <w:numFmt w:val="bullet"/>
+      <w:lvlText w:val="o"/>
+      <w:lvlJc w:val="left"/>
+      <w:pPr>
+        <w:ind w:left="1582" w:hanging="360"/>
+      </w:pPr>
+      <w:rPr>
+        <w:rFonts w:ascii="Courier New" w:hAnsi="Courier New" w:cs="Courier New" w:hint="default"/>
+      </w:rPr>
+    </w:lvl>
+    <w:lvl w:ilvl="2" w:tplc="2C0A0005" w:tentative="1">
+      <w:start w:val="1"/>
+      <w:numFmt w:val="bullet"/>
+      <w:lvlText w:val=""/>
+      <w:lvlJc w:val="left"/>
+      <w:pPr>
+        <w:ind w:left="2302" w:hanging="360"/>
+      </w:pPr>
+      <w:rPr>
+        <w:rFonts w:ascii="Wingdings" w:hAnsi="Wingdings" w:hint="default"/>
+      </w:rPr>
+    </w:lvl>
+    <w:lvl w:ilvl="3" w:tplc="2C0A0001" w:tentative="1">
+      <w:start w:val="1"/>
+      <w:numFmt w:val="bullet"/>
+      <w:lvlText w:val=""/>
+      <w:lvlJc w:val="left"/>
+      <w:pPr>
+        <w:ind w:left="3022" w:hanging="360"/>
+      </w:pPr>
+      <w:rPr>
+        <w:rFonts w:ascii="Symbol" w:hAnsi="Symbol" w:hint="default"/>
+      </w:rPr>
+    </w:lvl>
+    <w:lvl w:ilvl="4" w:tplc="2C0A0003" w:tentative="1">
+      <w:start w:val="1"/>
+      <w:numFmt w:val="bullet"/>
+      <w:lvlText w:val="o"/>
+      <w:lvlJc w:val="left"/>
+      <w:pPr>
+        <w:ind w:left="3742" w:hanging="360"/>
+      </w:pPr>
+      <w:rPr>
+        <w:rFonts w:ascii="Courier New" w:hAnsi="Courier New" w:cs="Courier New" w:hint="default"/>
+      </w:rPr>
+    </w:lvl>
+    <w:lvl w:ilvl="5" w:tplc="2C0A0005" w:tentative="1">
+      <w:start w:val="1"/>
+      <w:numFmt w:val="bullet"/>
+      <w:lvlText w:val=""/>
+      <w:lvlJc w:val="left"/>
+      <w:pPr>
+        <w:ind w:left="4462" w:hanging="360"/>
+      </w:pPr>
+      <w:rPr>
+        <w:rFonts w:ascii="Wingdings" w:hAnsi="Wingdings" w:hint="default"/>
+      </w:rPr>
+    </w:lvl>
+    <w:lvl w:ilvl="6" w:tplc="2C0A0001" w:tentative="1">
+      <w:start w:val="1"/>
+      <w:numFmt w:val="bullet"/>
+      <w:lvlText w:val=""/>
+      <w:lvlJc w:val="left"/>
+      <w:pPr>
+        <w:ind w:left="5182" w:hanging="360"/>
+      </w:pPr>
+      <w:rPr>
+        <w:rFonts w:ascii="Symbol" w:hAnsi="Symbol" w:hint="default"/>
+      </w:rPr>
+    </w:lvl>
+    <w:lvl w:ilvl="7" w:tplc="2C0A0003" w:tentative="1">
+      <w:start w:val="1"/>
+      <w:numFmt w:val="bullet"/>
+      <w:lvlText w:val="o"/>
+      <w:lvlJc w:val="left"/>
+      <w:pPr>
+        <w:ind w:left="5902" w:hanging="360"/>
+      </w:pPr>
+      <w:rPr>
+        <w:rFonts w:ascii="Courier New" w:hAnsi="Courier New" w:cs="Courier New" w:hint="default"/>
+      </w:rPr>
+    </w:lvl>
+    <w:lvl w:ilvl="8" w:tplc="2C0A0005" w:tentative="1">
+      <w:start w:val="1"/>
+      <w:numFmt w:val="bullet"/>
+      <w:lvlText w:val=""/>
+      <w:lvlJc w:val="left"/>
+      <w:pPr>
+        <w:ind w:left="6622" w:hanging="360"/>
+      </w:pPr>
+      <w:rPr>
+        <w:rFonts w:ascii="Wingdings" w:hAnsi="Wingdings" w:hint="default"/>
+      </w:rPr>
+    </w:lvl>
+  </w:abstractNum>
+  <w:abstractNum w:abstractNumId="34" w15:restartNumberingAfterBreak="0">
     <w:nsid w:val="6F6076EA"/>
     <w:multiLevelType w:val="multilevel"/>
     <w:tmpl w:val="5DCCDFE8"/>
@@ -12459,7 +11940,7 @@
       </w:rPr>
     </w:lvl>
   </w:abstractNum>
-  <w:abstractNum w:abstractNumId="34" w15:restartNumberingAfterBreak="0">
+  <w:abstractNum w:abstractNumId="35" w15:restartNumberingAfterBreak="0">
     <w:nsid w:val="71BC783A"/>
     <w:multiLevelType w:val="hybridMultilevel"/>
     <w:tmpl w:val="D8864558"/>
@@ -12572,7 +12053,7 @@
       </w:rPr>
     </w:lvl>
   </w:abstractNum>
-  <w:abstractNum w:abstractNumId="35" w15:restartNumberingAfterBreak="0">
+  <w:abstractNum w:abstractNumId="36" w15:restartNumberingAfterBreak="0">
     <w:nsid w:val="73F420EA"/>
     <w:multiLevelType w:val="multilevel"/>
     <w:tmpl w:val="D894258C"/>
@@ -12721,7 +12202,7 @@
       </w:rPr>
     </w:lvl>
   </w:abstractNum>
-  <w:abstractNum w:abstractNumId="36" w15:restartNumberingAfterBreak="0">
+  <w:abstractNum w:abstractNumId="37" w15:restartNumberingAfterBreak="0">
     <w:nsid w:val="76014DD0"/>
     <w:multiLevelType w:val="multilevel"/>
     <w:tmpl w:val="7B96A7E2"/>
@@ -12870,7 +12351,7 @@
       </w:rPr>
     </w:lvl>
   </w:abstractNum>
-  <w:abstractNum w:abstractNumId="37" w15:restartNumberingAfterBreak="0">
+  <w:abstractNum w:abstractNumId="38" w15:restartNumberingAfterBreak="0">
     <w:nsid w:val="78B871F2"/>
     <w:multiLevelType w:val="multilevel"/>
     <w:tmpl w:val="2822F3FC"/>
@@ -12983,7 +12464,7 @@
       </w:rPr>
     </w:lvl>
   </w:abstractNum>
-  <w:abstractNum w:abstractNumId="38" w15:restartNumberingAfterBreak="0">
+  <w:abstractNum w:abstractNumId="39" w15:restartNumberingAfterBreak="0">
     <w:nsid w:val="7A9F6DDF"/>
     <w:multiLevelType w:val="multilevel"/>
     <w:tmpl w:val="7B96A7E2"/>
@@ -13132,7 +12613,7 @@
       </w:rPr>
     </w:lvl>
   </w:abstractNum>
-  <w:abstractNum w:abstractNumId="39" w15:restartNumberingAfterBreak="0">
+  <w:abstractNum w:abstractNumId="40" w15:restartNumberingAfterBreak="0">
     <w:nsid w:val="7B8333A7"/>
     <w:multiLevelType w:val="hybridMultilevel"/>
     <w:tmpl w:val="E7902A62"/>
@@ -13222,7 +12703,7 @@
     </w:lvl>
   </w:abstractNum>
   <w:num w:numId="1" w16cid:durableId="1532954064">
-    <w:abstractNumId w:val="37"/>
+    <w:abstractNumId w:val="38"/>
   </w:num>
   <w:num w:numId="2" w16cid:durableId="255552585">
     <w:abstractNumId w:val="24"/>
@@ -13231,7 +12712,7 @@
     <w:abstractNumId w:val="25"/>
   </w:num>
   <w:num w:numId="4" w16cid:durableId="1266814666">
-    <w:abstractNumId w:val="33"/>
+    <w:abstractNumId w:val="34"/>
   </w:num>
   <w:num w:numId="5" w16cid:durableId="482166346">
     <w:abstractNumId w:val="14"/>
@@ -13240,7 +12721,7 @@
     <w:abstractNumId w:val="32"/>
   </w:num>
   <w:num w:numId="7" w16cid:durableId="1208639618">
-    <w:abstractNumId w:val="39"/>
+    <w:abstractNumId w:val="40"/>
   </w:num>
   <w:num w:numId="8" w16cid:durableId="128254708">
     <w:abstractNumId w:val="31"/>
@@ -13267,7 +12748,7 @@
     <w:abstractNumId w:val="1"/>
   </w:num>
   <w:num w:numId="16" w16cid:durableId="1144468856">
-    <w:abstractNumId w:val="34"/>
+    <w:abstractNumId w:val="35"/>
   </w:num>
   <w:num w:numId="17" w16cid:durableId="1489322909">
     <w:abstractNumId w:val="11"/>
@@ -13279,7 +12760,7 @@
     <w:abstractNumId w:val="3"/>
   </w:num>
   <w:num w:numId="20" w16cid:durableId="1392145824">
-    <w:abstractNumId w:val="38"/>
+    <w:abstractNumId w:val="39"/>
   </w:num>
   <w:num w:numId="21" w16cid:durableId="1975329124">
     <w:abstractNumId w:val="10"/>
@@ -13309,7 +12790,7 @@
     <w:abstractNumId w:val="22"/>
   </w:num>
   <w:num w:numId="30" w16cid:durableId="1589120038">
-    <w:abstractNumId w:val="36"/>
+    <w:abstractNumId w:val="37"/>
   </w:num>
   <w:num w:numId="31" w16cid:durableId="384331247">
     <w:abstractNumId w:val="7"/>
@@ -13321,10 +12802,10 @@
     <w:abstractNumId w:val="27"/>
   </w:num>
   <w:num w:numId="34" w16cid:durableId="1852834320">
-    <w:abstractNumId w:val="35"/>
+    <w:abstractNumId w:val="36"/>
   </w:num>
   <w:num w:numId="35" w16cid:durableId="2081172560">
-    <w:abstractNumId w:val="35"/>
+    <w:abstractNumId w:val="36"/>
     <w:lvlOverride w:ilvl="2">
       <w:lvl w:ilvl="2">
         <w:numFmt w:val="decimal"/>
@@ -13350,6 +12831,9 @@
   </w:num>
   <w:num w:numId="41" w16cid:durableId="1600605954">
     <w:abstractNumId w:val="19"/>
+  </w:num>
+  <w:num w:numId="42" w16cid:durableId="1456870990">
+    <w:abstractNumId w:val="33"/>
   </w:num>
 </w:numbering>
 </file>
@@ -13753,7 +13237,7 @@
   <w:style w:type="paragraph" w:default="1" w:styleId="Normal">
     <w:name w:val="Normal"/>
     <w:qFormat/>
-    <w:rsid w:val="00B22A39"/>
+    <w:rsid w:val="000125E8"/>
   </w:style>
   <w:style w:type="paragraph" w:styleId="Ttulo1">
     <w:name w:val="heading 1"/>
@@ -13878,6 +13362,7 @@
   <w:style w:type="character" w:default="1" w:styleId="Fuentedeprrafopredeter">
     <w:name w:val="Default Paragraph Font"/>
     <w:uiPriority w:val="1"/>
+    <w:semiHidden/>
     <w:unhideWhenUsed/>
   </w:style>
   <w:style w:type="table" w:default="1" w:styleId="Tablanormal">

</xml_diff>